<commit_message>
Sorta finished. Still need a little bit more in the conclusion
</commit_message>
<xml_diff>
--- a/reports/project_sort_report.docx
+++ b/reports/project_sort_report.docx
@@ -551,6 +551,9 @@
         <w:t xml:space="preserve"> </w:t>
       </w:r>
       <w:r>
+        <w:tab/>
+      </w:r>
+      <w:r>
         <w:rPr>
           <w:rFonts w:ascii="Times New Roman" w:hAnsi="Times New Roman" w:cs="Times New Roman"/>
         </w:rPr>
@@ -632,14 +635,14 @@
         <w:rPr>
           <w:rFonts w:ascii="Times New Roman" w:hAnsi="Times New Roman" w:cs="Times New Roman"/>
         </w:rPr>
-        <w:t xml:space="preserve">til almost every item is </w:t>
+        <w:t xml:space="preserve">til </w:t>
       </w:r>
       <w:r>
         <w:rPr>
           <w:rFonts w:ascii="Times New Roman" w:hAnsi="Times New Roman" w:cs="Times New Roman"/>
         </w:rPr>
         <w:lastRenderedPageBreak/>
-        <w:t>on its own</w:t>
+        <w:t>almost every item is on its own</w:t>
       </w:r>
       <w:r>
         <w:rPr>
@@ -673,36 +676,17 @@
           <w:rFonts w:ascii="Times New Roman" w:hAnsi="Times New Roman" w:cs="Times New Roman"/>
         </w:rPr>
       </w:pPr>
-    </w:p>
-    <w:p>
-      <w:pPr>
-        <w:spacing w:line="480" w:lineRule="auto"/>
-        <w:rPr>
-          <w:rFonts w:ascii="Times New Roman" w:hAnsi="Times New Roman" w:cs="Times New Roman"/>
-        </w:rPr>
-      </w:pPr>
-    </w:p>
-    <w:p>
-      <w:pPr>
-        <w:spacing w:line="480" w:lineRule="auto"/>
-        <w:rPr>
-          <w:rFonts w:ascii="Times New Roman" w:hAnsi="Times New Roman" w:cs="Times New Roman"/>
-        </w:rPr>
-      </w:pPr>
-    </w:p>
-    <w:p>
-      <w:pPr>
-        <w:spacing w:line="480" w:lineRule="auto"/>
-        <w:rPr>
-          <w:rFonts w:ascii="Times New Roman" w:hAnsi="Times New Roman" w:cs="Times New Roman"/>
-        </w:rPr>
-      </w:pPr>
       <w:r>
         <w:rPr>
           <w:rFonts w:ascii="Times New Roman" w:hAnsi="Times New Roman" w:cs="Times New Roman"/>
         </w:rPr>
         <w:tab/>
-        <w:t>[conclusion]</w:t>
+      </w:r>
+      <w:r>
+        <w:rPr>
+          <w:rFonts w:ascii="Times New Roman" w:hAnsi="Times New Roman" w:cs="Times New Roman"/>
+        </w:rPr>
+        <w:t xml:space="preserve">The two main questions when deciding on what sorting algorithm to use are how fast you want your program to run and what type of variables you are using. However, when it come down to comparing merge sort and insertion sort no matter the type of variables merge sort’s efficiency surpasses insertion sort on every field. </w:t>
       </w:r>
     </w:p>
     <w:sectPr>

</xml_diff>

<commit_message>
updated some of the paper
</commit_message>
<xml_diff>
--- a/reports/project_sort_report.docx
+++ b/reports/project_sort_report.docx
@@ -303,7 +303,19 @@
         <w:rPr>
           <w:rFonts w:ascii="Times New Roman" w:hAnsi="Times New Roman" w:cs="Times New Roman"/>
         </w:rPr>
-        <w:t>ly different typing being received from a</w:t>
+        <w:t>ly different typ</w:t>
+      </w:r>
+      <w:r>
+        <w:rPr>
+          <w:rFonts w:ascii="Times New Roman" w:hAnsi="Times New Roman" w:cs="Times New Roman"/>
+        </w:rPr>
+        <w:t>es</w:t>
+      </w:r>
+      <w:r>
+        <w:rPr>
+          <w:rFonts w:ascii="Times New Roman" w:hAnsi="Times New Roman" w:cs="Times New Roman"/>
+        </w:rPr>
+        <w:t xml:space="preserve"> being received from a</w:t>
       </w:r>
       <w:r>
         <w:rPr>
@@ -315,7 +327,19 @@
         <w:rPr>
           <w:rFonts w:ascii="Times New Roman" w:hAnsi="Times New Roman" w:cs="Times New Roman"/>
         </w:rPr>
-        <w:t xml:space="preserve"> outside file. These two variable types are integers and book objects. First, we will start with the integers because of their simplicity compared to the book objects. When it came to the integers</w:t>
+        <w:t xml:space="preserve"> outside file. These two variable types are integers and book objects.</w:t>
+      </w:r>
+      <w:r>
+        <w:rPr>
+          <w:rFonts w:ascii="Times New Roman" w:hAnsi="Times New Roman" w:cs="Times New Roman"/>
+        </w:rPr>
+        <w:t xml:space="preserve"> Each test case was ran 3 times and averaged out.</w:t>
+      </w:r>
+      <w:r>
+        <w:rPr>
+          <w:rFonts w:ascii="Times New Roman" w:hAnsi="Times New Roman" w:cs="Times New Roman"/>
+        </w:rPr>
+        <w:t xml:space="preserve"> First, we will start with the integers because of their simplicity compared to the book objects. When it came to the integers</w:t>
       </w:r>
       <w:r>
         <w:rPr>
@@ -327,7 +351,21 @@
         <w:rPr>
           <w:rFonts w:ascii="Times New Roman" w:hAnsi="Times New Roman" w:cs="Times New Roman"/>
         </w:rPr>
-        <w:t xml:space="preserve"> the merge sort was much quicker, having the smaller run </w:t>
+        <w:t xml:space="preserve"> the </w:t>
+      </w:r>
+      <w:proofErr w:type="gramStart"/>
+      <w:r>
+        <w:rPr>
+          <w:rFonts w:ascii="Times New Roman" w:hAnsi="Times New Roman" w:cs="Times New Roman"/>
+        </w:rPr>
+        <w:t>merge</w:t>
+      </w:r>
+      <w:proofErr w:type="gramEnd"/>
+      <w:r>
+        <w:rPr>
+          <w:rFonts w:ascii="Times New Roman" w:hAnsi="Times New Roman" w:cs="Times New Roman"/>
+        </w:rPr>
+        <w:t xml:space="preserve"> sort was much quicker, having the smaller run </w:t>
       </w:r>
       <w:r>
         <w:rPr>
@@ -365,13 +403,13 @@
         </w:rPr>
         <w:lastRenderedPageBreak/>
         <w:drawing>
-          <wp:inline distT="0" distB="0" distL="0" distR="0" wp14:anchorId="4898B921" wp14:editId="05173CCB">
-            <wp:extent cx="5943600" cy="2592705"/>
-            <wp:effectExtent l="0" t="0" r="0" b="17145"/>
-            <wp:docPr id="1213188913" name="Chart 1">
+          <wp:inline distT="0" distB="0" distL="0" distR="0" wp14:anchorId="7FDCF4B1" wp14:editId="0CBAC0BB">
+            <wp:extent cx="6055572" cy="2937933"/>
+            <wp:effectExtent l="0" t="0" r="2540" b="15240"/>
+            <wp:docPr id="836043642" name="Chart 1">
               <a:extLst xmlns:a="http://schemas.openxmlformats.org/drawingml/2006/main">
                 <a:ext uri="{FF2B5EF4-FFF2-40B4-BE49-F238E27FC236}">
-                  <a16:creationId xmlns:a16="http://schemas.microsoft.com/office/drawing/2014/main" id="{B750E155-5F5A-4A7F-7F87-AD5664D80667}"/>
+                  <a16:creationId xmlns:a16="http://schemas.microsoft.com/office/drawing/2014/main" id="{426FA88B-07A1-B08B-18AD-B1D1D7A1F709}"/>
                 </a:ext>
               </a:extLst>
             </wp:docPr>
@@ -405,6 +443,7 @@
     <w:p>
       <w:pPr>
         <w:spacing w:line="480" w:lineRule="auto"/>
+        <w:ind w:firstLine="720"/>
         <w:rPr>
           <w:rFonts w:ascii="Times New Roman" w:hAnsi="Times New Roman" w:cs="Times New Roman"/>
         </w:rPr>
@@ -413,7 +452,21 @@
         <w:rPr>
           <w:rFonts w:ascii="Times New Roman" w:hAnsi="Times New Roman" w:cs="Times New Roman"/>
         </w:rPr>
-        <w:t xml:space="preserve">In the image you clearly see that in almost every occasion the insertion sort is much slower than the merge sort. </w:t>
+        <w:t xml:space="preserve">In the image you clearly see that </w:t>
+      </w:r>
+      <w:proofErr w:type="gramStart"/>
+      <w:r>
+        <w:rPr>
+          <w:rFonts w:ascii="Times New Roman" w:hAnsi="Times New Roman" w:cs="Times New Roman"/>
+        </w:rPr>
+        <w:t>in</w:t>
+      </w:r>
+      <w:proofErr w:type="gramEnd"/>
+      <w:r>
+        <w:rPr>
+          <w:rFonts w:ascii="Times New Roman" w:hAnsi="Times New Roman" w:cs="Times New Roman"/>
+        </w:rPr>
+        <w:t xml:space="preserve"> almost every occasion the insertion sort is much slower than merge sort. </w:t>
       </w:r>
       <w:r>
         <w:rPr>
@@ -426,20 +479,19 @@
       <w:pPr>
         <w:keepNext/>
         <w:spacing w:line="480" w:lineRule="auto"/>
-        <w:jc w:val="center"/>
       </w:pPr>
       <w:r>
         <w:rPr>
           <w:noProof/>
         </w:rPr>
         <w:drawing>
-          <wp:inline distT="0" distB="0" distL="0" distR="0" wp14:anchorId="7E9344C3" wp14:editId="72C1DCC8">
-            <wp:extent cx="5900993" cy="2589571"/>
-            <wp:effectExtent l="0" t="0" r="5080" b="1270"/>
-            <wp:docPr id="507475683" name="Chart 1">
+          <wp:inline distT="0" distB="0" distL="0" distR="0" wp14:anchorId="7CC85D3F" wp14:editId="13260961">
+            <wp:extent cx="5969000" cy="2834640"/>
+            <wp:effectExtent l="0" t="0" r="12700" b="3810"/>
+            <wp:docPr id="1130428525" name="Chart 1">
               <a:extLst xmlns:a="http://schemas.openxmlformats.org/drawingml/2006/main">
                 <a:ext uri="{FF2B5EF4-FFF2-40B4-BE49-F238E27FC236}">
-                  <a16:creationId xmlns:a16="http://schemas.microsoft.com/office/drawing/2014/main" id="{D867CD14-2A38-0EE0-B65D-DF2F804A33C1}"/>
+                  <a16:creationId xmlns:a16="http://schemas.microsoft.com/office/drawing/2014/main" id="{599B10D8-B334-3E6D-CDE1-ECA3DEB94BDF}"/>
                 </a:ext>
               </a:extLst>
             </wp:docPr>
@@ -473,10 +525,10 @@
         <w:t xml:space="preserve"> </w:t>
       </w:r>
     </w:p>
-    <w:p/>
     <w:p>
       <w:pPr>
         <w:spacing w:line="480" w:lineRule="auto"/>
+        <w:ind w:firstLine="720"/>
         <w:rPr>
           <w:rFonts w:ascii="Times New Roman" w:hAnsi="Times New Roman" w:cs="Times New Roman"/>
         </w:rPr>
@@ -493,7 +545,6 @@
       <w:pPr>
         <w:keepNext/>
         <w:spacing w:line="480" w:lineRule="auto"/>
-        <w:jc w:val="center"/>
       </w:pPr>
       <w:r>
         <w:rPr>
@@ -557,7 +608,21 @@
         <w:rPr>
           <w:rFonts w:ascii="Times New Roman" w:hAnsi="Times New Roman" w:cs="Times New Roman"/>
         </w:rPr>
-        <w:t xml:space="preserve">In that graph you can clearly see that both the merge and the insertion sort were more efficient dealing with integers compared to books. The best-case scenario for the insertion sort and the merge sort was AlmostInOrder_10, because there is less to change in the list. Both algorithms were less than a millisecond for the sorted list. The </w:t>
+        <w:t xml:space="preserve">In that graph you can clearly see that both the </w:t>
+      </w:r>
+      <w:proofErr w:type="gramStart"/>
+      <w:r>
+        <w:rPr>
+          <w:rFonts w:ascii="Times New Roman" w:hAnsi="Times New Roman" w:cs="Times New Roman"/>
+        </w:rPr>
+        <w:t>merge</w:t>
+      </w:r>
+      <w:proofErr w:type="gramEnd"/>
+      <w:r>
+        <w:rPr>
+          <w:rFonts w:ascii="Times New Roman" w:hAnsi="Times New Roman" w:cs="Times New Roman"/>
+        </w:rPr>
+        <w:t xml:space="preserve"> and the insertion sort were more efficient dealing with integers compared to books. The best-case scenario for the insertion sort and the merge sort was AlmostInOrder_10, because there is less to change in the list. Both algorithms were less than a millisecond for the sorted list. The </w:t>
       </w:r>
       <w:r>
         <w:rPr>
@@ -575,7 +640,21 @@
         <w:rPr>
           <w:rFonts w:ascii="Times New Roman" w:hAnsi="Times New Roman" w:cs="Times New Roman"/>
         </w:rPr>
-        <w:t xml:space="preserve"> using the books. The same is said for merge sort but is still clearly seen that merge sort is better and more efficient in every case. </w:t>
+        <w:t xml:space="preserve"> using the books. The same is said for </w:t>
+      </w:r>
+      <w:proofErr w:type="gramStart"/>
+      <w:r>
+        <w:rPr>
+          <w:rFonts w:ascii="Times New Roman" w:hAnsi="Times New Roman" w:cs="Times New Roman"/>
+        </w:rPr>
+        <w:t>merge sort</w:t>
+      </w:r>
+      <w:proofErr w:type="gramEnd"/>
+      <w:r>
+        <w:rPr>
+          <w:rFonts w:ascii="Times New Roman" w:hAnsi="Times New Roman" w:cs="Times New Roman"/>
+        </w:rPr>
+        <w:t xml:space="preserve"> but is still clearly seen that merge sort is better and more efficient in every case. </w:t>
       </w:r>
       <w:r>
         <w:rPr>
@@ -686,11 +765,158 @@
         <w:rPr>
           <w:rFonts w:ascii="Times New Roman" w:hAnsi="Times New Roman" w:cs="Times New Roman"/>
         </w:rPr>
-        <w:t xml:space="preserve">The two main questions when deciding on what sorting algorithm to use are how fast you want your program to run and what type of variables you are using. However, when it come down to comparing merge sort and insertion sort no matter the type of variables merge sort’s efficiency surpasses insertion sort on every field. </w:t>
-      </w:r>
+        <w:t xml:space="preserve">The two main questions when deciding on what sorting algorithm to use are how fast you want your program to run and what type of variables you are using. However, when it </w:t>
+      </w:r>
+      <w:r>
+        <w:rPr>
+          <w:rFonts w:ascii="Times New Roman" w:hAnsi="Times New Roman" w:cs="Times New Roman"/>
+        </w:rPr>
+        <w:t>comes</w:t>
+      </w:r>
+      <w:r>
+        <w:rPr>
+          <w:rFonts w:ascii="Times New Roman" w:hAnsi="Times New Roman" w:cs="Times New Roman"/>
+        </w:rPr>
+        <w:t xml:space="preserve"> down to comparing merge sort and insertion sort</w:t>
+      </w:r>
+      <w:r>
+        <w:rPr>
+          <w:rFonts w:ascii="Times New Roman" w:hAnsi="Times New Roman" w:cs="Times New Roman"/>
+        </w:rPr>
+        <w:t>, merge sort beats out insertion sort in most cases. However, in certain cases insertion sort may be the better option</w:t>
+      </w:r>
+      <w:r>
+        <w:rPr>
+          <w:rFonts w:ascii="Times New Roman" w:hAnsi="Times New Roman" w:cs="Times New Roman"/>
+        </w:rPr>
+        <w:t>.</w:t>
+      </w:r>
+      <w:r>
+        <w:rPr>
+          <w:rFonts w:ascii="Times New Roman" w:hAnsi="Times New Roman" w:cs="Times New Roman"/>
+        </w:rPr>
+        <w:t xml:space="preserve"> </w:t>
+      </w:r>
+      <w:r>
+        <w:rPr>
+          <w:rFonts w:ascii="Times New Roman" w:hAnsi="Times New Roman" w:cs="Times New Roman"/>
+        </w:rPr>
+        <w:t>S</w:t>
+      </w:r>
+      <w:r>
+        <w:rPr>
+          <w:rFonts w:ascii="Times New Roman" w:hAnsi="Times New Roman" w:cs="Times New Roman"/>
+        </w:rPr>
+        <w:t>uch as</w:t>
+      </w:r>
+      <w:r>
+        <w:rPr>
+          <w:rFonts w:ascii="Times New Roman" w:hAnsi="Times New Roman" w:cs="Times New Roman"/>
+        </w:rPr>
+        <w:t>,</w:t>
+      </w:r>
+      <w:r>
+        <w:rPr>
+          <w:rFonts w:ascii="Times New Roman" w:hAnsi="Times New Roman" w:cs="Times New Roman"/>
+        </w:rPr>
+        <w:t xml:space="preserve"> cases around 100 variable</w:t>
+      </w:r>
+      <w:r>
+        <w:rPr>
+          <w:rFonts w:ascii="Times New Roman" w:hAnsi="Times New Roman" w:cs="Times New Roman"/>
+        </w:rPr>
+        <w:t>s</w:t>
+      </w:r>
+      <w:r>
+        <w:rPr>
+          <w:rFonts w:ascii="Times New Roman" w:hAnsi="Times New Roman" w:cs="Times New Roman"/>
+        </w:rPr>
+        <w:t xml:space="preserve"> insertion sort </w:t>
+      </w:r>
+      <w:r>
+        <w:rPr>
+          <w:rFonts w:ascii="Times New Roman" w:hAnsi="Times New Roman" w:cs="Times New Roman"/>
+        </w:rPr>
+        <w:t>outperformed</w:t>
+      </w:r>
+      <w:r>
+        <w:rPr>
+          <w:rFonts w:ascii="Times New Roman" w:hAnsi="Times New Roman" w:cs="Times New Roman"/>
+        </w:rPr>
+        <w:t xml:space="preserve"> or was on the same level as merge sort</w:t>
+      </w:r>
+      <w:r>
+        <w:rPr>
+          <w:rFonts w:ascii="Times New Roman" w:hAnsi="Times New Roman" w:cs="Times New Roman"/>
+        </w:rPr>
+        <w:t xml:space="preserve"> (see figure 4)</w:t>
+      </w:r>
+      <w:r>
+        <w:rPr>
+          <w:rFonts w:ascii="Times New Roman" w:hAnsi="Times New Roman" w:cs="Times New Roman"/>
+        </w:rPr>
+        <w:t xml:space="preserve">. </w:t>
+      </w:r>
+      <w:r>
+        <w:rPr>
+          <w:rFonts w:ascii="Times New Roman" w:hAnsi="Times New Roman" w:cs="Times New Roman"/>
+        </w:rPr>
+        <w:t>This is why it is important to cater the algorithm you choose to your needs and test them to see which is best for your case.</w:t>
+      </w:r>
+    </w:p>
+    <w:p>
+      <w:pPr>
+        <w:keepNext/>
+        <w:spacing w:line="480" w:lineRule="auto"/>
+        <w:jc w:val="center"/>
+      </w:pPr>
+      <w:r>
+        <w:rPr>
+          <w:noProof/>
+        </w:rPr>
+        <w:drawing>
+          <wp:inline distT="0" distB="0" distL="0" distR="0" wp14:anchorId="4E069C4E" wp14:editId="6EA73234">
+            <wp:extent cx="4572000" cy="2743200"/>
+            <wp:effectExtent l="0" t="0" r="0" b="0"/>
+            <wp:docPr id="1000694718" name="Chart 1">
+              <a:extLst xmlns:a="http://schemas.openxmlformats.org/drawingml/2006/main">
+                <a:ext uri="{FF2B5EF4-FFF2-40B4-BE49-F238E27FC236}">
+                  <a16:creationId xmlns:a16="http://schemas.microsoft.com/office/drawing/2014/main" id="{1445758C-3D26-FC14-465C-94C197C4E464}"/>
+                </a:ext>
+              </a:extLst>
+            </wp:docPr>
+            <wp:cNvGraphicFramePr/>
+            <a:graphic xmlns:a="http://schemas.openxmlformats.org/drawingml/2006/main">
+              <a:graphicData uri="http://schemas.openxmlformats.org/drawingml/2006/chart">
+                <c:chart xmlns:c="http://schemas.openxmlformats.org/drawingml/2006/chart" xmlns:r="http://schemas.openxmlformats.org/officeDocument/2006/relationships" r:id="rId9"/>
+              </a:graphicData>
+            </a:graphic>
+          </wp:inline>
+        </w:drawing>
+      </w:r>
+    </w:p>
+    <w:p>
+      <w:pPr>
+        <w:pStyle w:val="Caption"/>
+        <w:jc w:val="center"/>
+        <w:rPr>
+          <w:rFonts w:ascii="Times New Roman" w:hAnsi="Times New Roman" w:cs="Times New Roman"/>
+        </w:rPr>
+      </w:pPr>
+      <w:r>
+        <w:t xml:space="preserve">Figure </w:t>
+      </w:r>
+      <w:fldSimple w:instr=" SEQ Figure \* ARABIC ">
+        <w:r>
+          <w:rPr>
+            <w:noProof/>
+          </w:rPr>
+          <w:t>4</w:t>
+        </w:r>
+      </w:fldSimple>
     </w:p>
     <w:sectPr>
-      <w:headerReference w:type="default" r:id="rId9"/>
+      <w:headerReference w:type="default" r:id="rId10"/>
       <w:pgSz w:w="12240" w:h="15840"/>
       <w:pgMar w:top="1440" w:right="1440" w:bottom="1440" w:left="1440" w:header="720" w:footer="720" w:gutter="0"/>
       <w:cols w:space="720"/>
@@ -1802,6 +2028,10 @@
       <c:style val="2"/>
     </mc:Fallback>
   </mc:AlternateContent>
+  <c:pivotSource>
+    <c:name>[Charts.xlsx]booksdata!PivotTable46</c:name>
+    <c:fmtId val="-1"/>
+  </c:pivotSource>
   <c:chart>
     <c:title>
       <c:tx>
@@ -1824,11 +2054,11 @@
             </a:pPr>
             <a:r>
               <a:rPr lang="en-US"/>
-              <a:t>Ints</a:t>
+              <a:t>Ints Comparsion</a:t>
             </a:r>
             <a:r>
               <a:rPr lang="en-US" baseline="0"/>
-              <a:t> comparison</a:t>
+              <a:t> on Average</a:t>
             </a:r>
           </a:p>
         </c:rich>
@@ -1863,22 +2093,360 @@
       </c:txPr>
     </c:title>
     <c:autoTitleDeleted val="0"/>
+    <c:pivotFmts>
+      <c:pivotFmt>
+        <c:idx val="0"/>
+        <c:spPr>
+          <a:solidFill>
+            <a:schemeClr val="accent1"/>
+          </a:solidFill>
+          <a:ln>
+            <a:noFill/>
+          </a:ln>
+          <a:effectLst/>
+        </c:spPr>
+        <c:marker>
+          <c:symbol val="none"/>
+        </c:marker>
+        <c:dLbl>
+          <c:idx val="0"/>
+          <c:spPr>
+            <a:noFill/>
+            <a:ln>
+              <a:noFill/>
+            </a:ln>
+            <a:effectLst/>
+          </c:spPr>
+          <c:txPr>
+            <a:bodyPr rot="0" spcFirstLastPara="1" vertOverflow="ellipsis" vert="horz" wrap="square" lIns="38100" tIns="19050" rIns="38100" bIns="19050" anchor="ctr" anchorCtr="1">
+              <a:spAutoFit/>
+            </a:bodyPr>
+            <a:lstStyle/>
+            <a:p>
+              <a:pPr>
+                <a:defRPr sz="900" b="0" i="0" u="none" strike="noStrike" kern="1200" baseline="0">
+                  <a:solidFill>
+                    <a:schemeClr val="tx1">
+                      <a:lumMod val="75000"/>
+                      <a:lumOff val="25000"/>
+                    </a:schemeClr>
+                  </a:solidFill>
+                  <a:latin typeface="+mn-lt"/>
+                  <a:ea typeface="+mn-ea"/>
+                  <a:cs typeface="+mn-cs"/>
+                </a:defRPr>
+              </a:pPr>
+              <a:endParaRPr lang="en-US"/>
+            </a:p>
+          </c:txPr>
+          <c:showLegendKey val="0"/>
+          <c:showVal val="0"/>
+          <c:showCatName val="0"/>
+          <c:showSerName val="0"/>
+          <c:showPercent val="0"/>
+          <c:showBubbleSize val="0"/>
+          <c:extLst>
+            <c:ext xmlns:c15="http://schemas.microsoft.com/office/drawing/2012/chart" uri="{CE6537A1-D6FC-4f65-9D91-7224C49458BB}"/>
+          </c:extLst>
+        </c:dLbl>
+      </c:pivotFmt>
+      <c:pivotFmt>
+        <c:idx val="1"/>
+        <c:spPr>
+          <a:solidFill>
+            <a:schemeClr val="accent1"/>
+          </a:solidFill>
+          <a:ln>
+            <a:noFill/>
+          </a:ln>
+          <a:effectLst/>
+        </c:spPr>
+        <c:marker>
+          <c:symbol val="none"/>
+        </c:marker>
+        <c:dLbl>
+          <c:idx val="0"/>
+          <c:spPr>
+            <a:noFill/>
+            <a:ln>
+              <a:noFill/>
+            </a:ln>
+            <a:effectLst/>
+          </c:spPr>
+          <c:txPr>
+            <a:bodyPr rot="0" spcFirstLastPara="1" vertOverflow="ellipsis" vert="horz" wrap="square" lIns="38100" tIns="19050" rIns="38100" bIns="19050" anchor="ctr" anchorCtr="1">
+              <a:spAutoFit/>
+            </a:bodyPr>
+            <a:lstStyle/>
+            <a:p>
+              <a:pPr>
+                <a:defRPr sz="900" b="0" i="0" u="none" strike="noStrike" kern="1200" baseline="0">
+                  <a:solidFill>
+                    <a:schemeClr val="tx1">
+                      <a:lumMod val="75000"/>
+                      <a:lumOff val="25000"/>
+                    </a:schemeClr>
+                  </a:solidFill>
+                  <a:latin typeface="+mn-lt"/>
+                  <a:ea typeface="+mn-ea"/>
+                  <a:cs typeface="+mn-cs"/>
+                </a:defRPr>
+              </a:pPr>
+              <a:endParaRPr lang="en-US"/>
+            </a:p>
+          </c:txPr>
+          <c:showLegendKey val="0"/>
+          <c:showVal val="0"/>
+          <c:showCatName val="0"/>
+          <c:showSerName val="0"/>
+          <c:showPercent val="0"/>
+          <c:showBubbleSize val="0"/>
+          <c:extLst>
+            <c:ext xmlns:c15="http://schemas.microsoft.com/office/drawing/2012/chart" uri="{CE6537A1-D6FC-4f65-9D91-7224C49458BB}"/>
+          </c:extLst>
+        </c:dLbl>
+      </c:pivotFmt>
+      <c:pivotFmt>
+        <c:idx val="2"/>
+        <c:spPr>
+          <a:solidFill>
+            <a:schemeClr val="accent1"/>
+          </a:solidFill>
+          <a:ln>
+            <a:noFill/>
+          </a:ln>
+          <a:effectLst/>
+        </c:spPr>
+        <c:marker>
+          <c:symbol val="none"/>
+        </c:marker>
+        <c:dLbl>
+          <c:idx val="0"/>
+          <c:spPr>
+            <a:noFill/>
+            <a:ln>
+              <a:noFill/>
+            </a:ln>
+            <a:effectLst/>
+          </c:spPr>
+          <c:txPr>
+            <a:bodyPr rot="0" spcFirstLastPara="1" vertOverflow="ellipsis" vert="horz" wrap="square" lIns="38100" tIns="19050" rIns="38100" bIns="19050" anchor="ctr" anchorCtr="1">
+              <a:spAutoFit/>
+            </a:bodyPr>
+            <a:lstStyle/>
+            <a:p>
+              <a:pPr>
+                <a:defRPr sz="900" b="0" i="0" u="none" strike="noStrike" kern="1200" baseline="0">
+                  <a:solidFill>
+                    <a:schemeClr val="tx1">
+                      <a:lumMod val="75000"/>
+                      <a:lumOff val="25000"/>
+                    </a:schemeClr>
+                  </a:solidFill>
+                  <a:latin typeface="+mn-lt"/>
+                  <a:ea typeface="+mn-ea"/>
+                  <a:cs typeface="+mn-cs"/>
+                </a:defRPr>
+              </a:pPr>
+              <a:endParaRPr lang="en-US"/>
+            </a:p>
+          </c:txPr>
+          <c:showLegendKey val="0"/>
+          <c:showVal val="0"/>
+          <c:showCatName val="0"/>
+          <c:showSerName val="0"/>
+          <c:showPercent val="0"/>
+          <c:showBubbleSize val="0"/>
+          <c:extLst>
+            <c:ext xmlns:c15="http://schemas.microsoft.com/office/drawing/2012/chart" uri="{CE6537A1-D6FC-4f65-9D91-7224C49458BB}"/>
+          </c:extLst>
+        </c:dLbl>
+      </c:pivotFmt>
+      <c:pivotFmt>
+        <c:idx val="3"/>
+        <c:spPr>
+          <a:solidFill>
+            <a:schemeClr val="accent1"/>
+          </a:solidFill>
+          <a:ln>
+            <a:noFill/>
+          </a:ln>
+          <a:effectLst/>
+        </c:spPr>
+        <c:marker>
+          <c:symbol val="none"/>
+        </c:marker>
+        <c:dLbl>
+          <c:idx val="0"/>
+          <c:spPr>
+            <a:noFill/>
+            <a:ln>
+              <a:noFill/>
+            </a:ln>
+            <a:effectLst/>
+          </c:spPr>
+          <c:txPr>
+            <a:bodyPr rot="0" spcFirstLastPara="1" vertOverflow="ellipsis" vert="horz" wrap="square" lIns="38100" tIns="19050" rIns="38100" bIns="19050" anchor="ctr" anchorCtr="1">
+              <a:spAutoFit/>
+            </a:bodyPr>
+            <a:lstStyle/>
+            <a:p>
+              <a:pPr>
+                <a:defRPr sz="900" b="0" i="0" u="none" strike="noStrike" kern="1200" baseline="0">
+                  <a:solidFill>
+                    <a:schemeClr val="tx1">
+                      <a:lumMod val="75000"/>
+                      <a:lumOff val="25000"/>
+                    </a:schemeClr>
+                  </a:solidFill>
+                  <a:latin typeface="+mn-lt"/>
+                  <a:ea typeface="+mn-ea"/>
+                  <a:cs typeface="+mn-cs"/>
+                </a:defRPr>
+              </a:pPr>
+              <a:endParaRPr lang="en-US"/>
+            </a:p>
+          </c:txPr>
+          <c:showLegendKey val="0"/>
+          <c:showVal val="0"/>
+          <c:showCatName val="0"/>
+          <c:showSerName val="0"/>
+          <c:showPercent val="0"/>
+          <c:showBubbleSize val="0"/>
+          <c:extLst>
+            <c:ext xmlns:c15="http://schemas.microsoft.com/office/drawing/2012/chart" uri="{CE6537A1-D6FC-4f65-9D91-7224C49458BB}"/>
+          </c:extLst>
+        </c:dLbl>
+      </c:pivotFmt>
+      <c:pivotFmt>
+        <c:idx val="4"/>
+        <c:spPr>
+          <a:solidFill>
+            <a:schemeClr val="accent1"/>
+          </a:solidFill>
+          <a:ln>
+            <a:noFill/>
+          </a:ln>
+          <a:effectLst/>
+        </c:spPr>
+        <c:marker>
+          <c:symbol val="none"/>
+        </c:marker>
+        <c:dLbl>
+          <c:idx val="0"/>
+          <c:spPr>
+            <a:noFill/>
+            <a:ln>
+              <a:noFill/>
+            </a:ln>
+            <a:effectLst/>
+          </c:spPr>
+          <c:txPr>
+            <a:bodyPr rot="0" spcFirstLastPara="1" vertOverflow="ellipsis" vert="horz" wrap="square" lIns="38100" tIns="19050" rIns="38100" bIns="19050" anchor="ctr" anchorCtr="1">
+              <a:spAutoFit/>
+            </a:bodyPr>
+            <a:lstStyle/>
+            <a:p>
+              <a:pPr>
+                <a:defRPr sz="900" b="0" i="0" u="none" strike="noStrike" kern="1200" baseline="0">
+                  <a:solidFill>
+                    <a:schemeClr val="tx1">
+                      <a:lumMod val="75000"/>
+                      <a:lumOff val="25000"/>
+                    </a:schemeClr>
+                  </a:solidFill>
+                  <a:latin typeface="+mn-lt"/>
+                  <a:ea typeface="+mn-ea"/>
+                  <a:cs typeface="+mn-cs"/>
+                </a:defRPr>
+              </a:pPr>
+              <a:endParaRPr lang="en-US"/>
+            </a:p>
+          </c:txPr>
+          <c:showLegendKey val="0"/>
+          <c:showVal val="0"/>
+          <c:showCatName val="0"/>
+          <c:showSerName val="0"/>
+          <c:showPercent val="0"/>
+          <c:showBubbleSize val="0"/>
+          <c:extLst>
+            <c:ext xmlns:c15="http://schemas.microsoft.com/office/drawing/2012/chart" uri="{CE6537A1-D6FC-4f65-9D91-7224C49458BB}"/>
+          </c:extLst>
+        </c:dLbl>
+      </c:pivotFmt>
+      <c:pivotFmt>
+        <c:idx val="5"/>
+        <c:spPr>
+          <a:solidFill>
+            <a:schemeClr val="accent1"/>
+          </a:solidFill>
+          <a:ln>
+            <a:noFill/>
+          </a:ln>
+          <a:effectLst/>
+        </c:spPr>
+        <c:marker>
+          <c:symbol val="none"/>
+        </c:marker>
+        <c:dLbl>
+          <c:idx val="0"/>
+          <c:spPr>
+            <a:noFill/>
+            <a:ln>
+              <a:noFill/>
+            </a:ln>
+            <a:effectLst/>
+          </c:spPr>
+          <c:txPr>
+            <a:bodyPr rot="0" spcFirstLastPara="1" vertOverflow="ellipsis" vert="horz" wrap="square" lIns="38100" tIns="19050" rIns="38100" bIns="19050" anchor="ctr" anchorCtr="1">
+              <a:spAutoFit/>
+            </a:bodyPr>
+            <a:lstStyle/>
+            <a:p>
+              <a:pPr>
+                <a:defRPr sz="900" b="0" i="0" u="none" strike="noStrike" kern="1200" baseline="0">
+                  <a:solidFill>
+                    <a:schemeClr val="tx1">
+                      <a:lumMod val="75000"/>
+                      <a:lumOff val="25000"/>
+                    </a:schemeClr>
+                  </a:solidFill>
+                  <a:latin typeface="+mn-lt"/>
+                  <a:ea typeface="+mn-ea"/>
+                  <a:cs typeface="+mn-cs"/>
+                </a:defRPr>
+              </a:pPr>
+              <a:endParaRPr lang="en-US"/>
+            </a:p>
+          </c:txPr>
+          <c:showLegendKey val="0"/>
+          <c:showVal val="0"/>
+          <c:showCatName val="0"/>
+          <c:showSerName val="0"/>
+          <c:showPercent val="0"/>
+          <c:showBubbleSize val="0"/>
+          <c:extLst>
+            <c:ext xmlns:c15="http://schemas.microsoft.com/office/drawing/2012/chart" uri="{CE6537A1-D6FC-4f65-9D91-7224C49458BB}"/>
+          </c:extLst>
+        </c:dLbl>
+      </c:pivotFmt>
+    </c:pivotFmts>
     <c:plotArea>
       <c:layout/>
       <c:barChart>
-        <c:barDir val="bar"/>
-        <c:grouping val="stacked"/>
+        <c:barDir val="col"/>
+        <c:grouping val="clustered"/>
         <c:varyColors val="0"/>
         <c:ser>
           <c:idx val="0"/>
           <c:order val="0"/>
           <c:tx>
             <c:strRef>
-              <c:f>booksdata!$B$52</c:f>
+              <c:f>booksdata!$E$115</c:f>
               <c:strCache>
                 <c:ptCount val="1"/>
                 <c:pt idx="0">
-                  <c:v>Insertionsort Ints(ms)</c:v>
+                  <c:v>Average of Insertionsort Ints(ms)</c:v>
                 </c:pt>
               </c:strCache>
             </c:strRef>
@@ -1895,187 +2463,67 @@
           <c:invertIfNegative val="0"/>
           <c:cat>
             <c:strRef>
-              <c:f>booksdata!$A$53:$A$112</c:f>
+              <c:f>booksdata!$D$116:$D$136</c:f>
               <c:strCache>
-                <c:ptCount val="60"/>
+                <c:ptCount val="20"/>
                 <c:pt idx="0">
                   <c:v>AlmostInOrder_10</c:v>
                 </c:pt>
                 <c:pt idx="1">
-                  <c:v>AlmostInOrder_10</c:v>
+                  <c:v>AlmostInOrder_100</c:v>
                 </c:pt>
                 <c:pt idx="2">
-                  <c:v>AlmostInOrder_10</c:v>
+                  <c:v>AlmostInOrder_1000</c:v>
                 </c:pt>
                 <c:pt idx="3">
-                  <c:v>AlmostInOrder_100</c:v>
+                  <c:v>AlmostInOrder_10000</c:v>
                 </c:pt>
                 <c:pt idx="4">
-                  <c:v>AlmostInOrder_100</c:v>
+                  <c:v>AlmostInOrder_100000</c:v>
                 </c:pt>
                 <c:pt idx="5">
-                  <c:v>AlmostInOrder_100</c:v>
+                  <c:v>InOrder_10</c:v>
                 </c:pt>
                 <c:pt idx="6">
-                  <c:v>AlmostInOrder_1000</c:v>
+                  <c:v>InOrder_100</c:v>
                 </c:pt>
                 <c:pt idx="7">
-                  <c:v>AlmostInOrder_1000</c:v>
+                  <c:v>InOrder_1000</c:v>
                 </c:pt>
                 <c:pt idx="8">
-                  <c:v>AlmostInOrder_1000</c:v>
+                  <c:v>InOrder_10000</c:v>
                 </c:pt>
                 <c:pt idx="9">
-                  <c:v>AlmostInOrder_10000</c:v>
+                  <c:v>InOrder_100000</c:v>
                 </c:pt>
                 <c:pt idx="10">
-                  <c:v>AlmostInOrder_10000</c:v>
+                  <c:v>RandomOrder_10</c:v>
                 </c:pt>
                 <c:pt idx="11">
-                  <c:v>AlmostInOrder_10000</c:v>
+                  <c:v>RandomOrder_100</c:v>
                 </c:pt>
                 <c:pt idx="12">
-                  <c:v>AlmostInOrder_100000</c:v>
+                  <c:v>RandomOrder_1000</c:v>
                 </c:pt>
                 <c:pt idx="13">
-                  <c:v>AlmostInOrder_100000</c:v>
+                  <c:v>RandomOrder_10000</c:v>
                 </c:pt>
                 <c:pt idx="14">
-                  <c:v>AlmostInOrder_100000</c:v>
+                  <c:v>RandomOrder_100000</c:v>
                 </c:pt>
                 <c:pt idx="15">
-                  <c:v>InOrder_10</c:v>
+                  <c:v>ReverseOrder_10</c:v>
                 </c:pt>
                 <c:pt idx="16">
-                  <c:v>InOrder_10</c:v>
+                  <c:v>ReverseOrder_100</c:v>
                 </c:pt>
                 <c:pt idx="17">
-                  <c:v>InOrder_10</c:v>
+                  <c:v>ReverseOrder_1000</c:v>
                 </c:pt>
                 <c:pt idx="18">
-                  <c:v>InOrder_100</c:v>
+                  <c:v>ReverseOrder_10000</c:v>
                 </c:pt>
                 <c:pt idx="19">
-                  <c:v>InOrder_100</c:v>
-                </c:pt>
-                <c:pt idx="20">
-                  <c:v>InOrder_100</c:v>
-                </c:pt>
-                <c:pt idx="21">
-                  <c:v>InOrder_1000</c:v>
-                </c:pt>
-                <c:pt idx="22">
-                  <c:v>InOrder_1000</c:v>
-                </c:pt>
-                <c:pt idx="23">
-                  <c:v>InOrder_1000</c:v>
-                </c:pt>
-                <c:pt idx="24">
-                  <c:v>InOrder_10000</c:v>
-                </c:pt>
-                <c:pt idx="25">
-                  <c:v>InOrder_10000</c:v>
-                </c:pt>
-                <c:pt idx="26">
-                  <c:v>InOrder_10000</c:v>
-                </c:pt>
-                <c:pt idx="27">
-                  <c:v>InOrder_100000</c:v>
-                </c:pt>
-                <c:pt idx="28">
-                  <c:v>InOrder_100000</c:v>
-                </c:pt>
-                <c:pt idx="29">
-                  <c:v>InOrder_100000</c:v>
-                </c:pt>
-                <c:pt idx="30">
-                  <c:v>RandomOrder_10</c:v>
-                </c:pt>
-                <c:pt idx="31">
-                  <c:v>RandomOrder_10</c:v>
-                </c:pt>
-                <c:pt idx="32">
-                  <c:v>RandomOrder_10</c:v>
-                </c:pt>
-                <c:pt idx="33">
-                  <c:v>RandomOrder_100</c:v>
-                </c:pt>
-                <c:pt idx="34">
-                  <c:v>RandomOrder_100</c:v>
-                </c:pt>
-                <c:pt idx="35">
-                  <c:v>RandomOrder_100</c:v>
-                </c:pt>
-                <c:pt idx="36">
-                  <c:v>RandomOrder_1000</c:v>
-                </c:pt>
-                <c:pt idx="37">
-                  <c:v>RandomOrder_1000</c:v>
-                </c:pt>
-                <c:pt idx="38">
-                  <c:v>RandomOrder_1000</c:v>
-                </c:pt>
-                <c:pt idx="39">
-                  <c:v>RandomOrder_10000</c:v>
-                </c:pt>
-                <c:pt idx="40">
-                  <c:v>RandomOrder_10000</c:v>
-                </c:pt>
-                <c:pt idx="41">
-                  <c:v>RandomOrder_10000</c:v>
-                </c:pt>
-                <c:pt idx="42">
-                  <c:v>RandomOrder_100000</c:v>
-                </c:pt>
-                <c:pt idx="43">
-                  <c:v>RandomOrder_100000</c:v>
-                </c:pt>
-                <c:pt idx="44">
-                  <c:v>RandomOrder_100000</c:v>
-                </c:pt>
-                <c:pt idx="45">
-                  <c:v>ReverseOrder_10</c:v>
-                </c:pt>
-                <c:pt idx="46">
-                  <c:v>ReverseOrder_10</c:v>
-                </c:pt>
-                <c:pt idx="47">
-                  <c:v>ReverseOrder_10</c:v>
-                </c:pt>
-                <c:pt idx="48">
-                  <c:v>ReverseOrder_100</c:v>
-                </c:pt>
-                <c:pt idx="49">
-                  <c:v>ReverseOrder_100</c:v>
-                </c:pt>
-                <c:pt idx="50">
-                  <c:v>ReverseOrder_100</c:v>
-                </c:pt>
-                <c:pt idx="51">
-                  <c:v>ReverseOrder_1000</c:v>
-                </c:pt>
-                <c:pt idx="52">
-                  <c:v>ReverseOrder_1000</c:v>
-                </c:pt>
-                <c:pt idx="53">
-                  <c:v>ReverseOrder_1000</c:v>
-                </c:pt>
-                <c:pt idx="54">
-                  <c:v>ReverseOrder_10000</c:v>
-                </c:pt>
-                <c:pt idx="55">
-                  <c:v>ReverseOrder_10000</c:v>
-                </c:pt>
-                <c:pt idx="56">
-                  <c:v>ReverseOrder_10000</c:v>
-                </c:pt>
-                <c:pt idx="57">
-                  <c:v>ReverseOrder_100000</c:v>
-                </c:pt>
-                <c:pt idx="58">
-                  <c:v>ReverseOrder_100000</c:v>
-                </c:pt>
-                <c:pt idx="59">
                   <c:v>ReverseOrder_100000</c:v>
                 </c:pt>
               </c:strCache>
@@ -2083,10 +2531,10 @@
           </c:cat>
           <c:val>
             <c:numRef>
-              <c:f>booksdata!$B$53:$B$112</c:f>
+              <c:f>booksdata!$E$116:$E$136</c:f>
               <c:numCache>
                 <c:formatCode>General</c:formatCode>
-                <c:ptCount val="60"/>
+                <c:ptCount val="20"/>
                 <c:pt idx="0">
                   <c:v>0</c:v>
                 </c:pt>
@@ -2097,10 +2545,10 @@
                   <c:v>0</c:v>
                 </c:pt>
                 <c:pt idx="3">
-                  <c:v>0</c:v>
+                  <c:v>33</c:v>
                 </c:pt>
                 <c:pt idx="4">
-                  <c:v>0</c:v>
+                  <c:v>3271</c:v>
                 </c:pt>
                 <c:pt idx="5">
                   <c:v>0</c:v>
@@ -2115,22 +2563,22 @@
                   <c:v>0</c:v>
                 </c:pt>
                 <c:pt idx="9">
-                  <c:v>33</c:v>
+                  <c:v>0</c:v>
                 </c:pt>
                 <c:pt idx="10">
-                  <c:v>33</c:v>
+                  <c:v>0</c:v>
                 </c:pt>
                 <c:pt idx="11">
-                  <c:v>33</c:v>
+                  <c:v>0</c:v>
                 </c:pt>
                 <c:pt idx="12">
-                  <c:v>3262</c:v>
+                  <c:v>1</c:v>
                 </c:pt>
                 <c:pt idx="13">
-                  <c:v>3272</c:v>
+                  <c:v>137.33333333333334</c:v>
                 </c:pt>
                 <c:pt idx="14">
-                  <c:v>3279</c:v>
+                  <c:v>13688.333333333334</c:v>
                 </c:pt>
                 <c:pt idx="15">
                   <c:v>0</c:v>
@@ -2139,140 +2587,20 @@
                   <c:v>0</c:v>
                 </c:pt>
                 <c:pt idx="17">
-                  <c:v>0</c:v>
+                  <c:v>2</c:v>
                 </c:pt>
                 <c:pt idx="18">
-                  <c:v>0</c:v>
+                  <c:v>273.33333333333331</c:v>
                 </c:pt>
                 <c:pt idx="19">
-                  <c:v>0</c:v>
-                </c:pt>
-                <c:pt idx="20">
-                  <c:v>0</c:v>
-                </c:pt>
-                <c:pt idx="21">
-                  <c:v>0</c:v>
-                </c:pt>
-                <c:pt idx="22">
-                  <c:v>0</c:v>
-                </c:pt>
-                <c:pt idx="23">
-                  <c:v>0</c:v>
-                </c:pt>
-                <c:pt idx="24">
-                  <c:v>0</c:v>
-                </c:pt>
-                <c:pt idx="25">
-                  <c:v>0</c:v>
-                </c:pt>
-                <c:pt idx="26">
-                  <c:v>0</c:v>
-                </c:pt>
-                <c:pt idx="27">
-                  <c:v>0</c:v>
-                </c:pt>
-                <c:pt idx="28">
-                  <c:v>0</c:v>
-                </c:pt>
-                <c:pt idx="29">
-                  <c:v>0</c:v>
-                </c:pt>
-                <c:pt idx="30">
-                  <c:v>0</c:v>
-                </c:pt>
-                <c:pt idx="31">
-                  <c:v>0</c:v>
-                </c:pt>
-                <c:pt idx="32">
-                  <c:v>0</c:v>
-                </c:pt>
-                <c:pt idx="33">
-                  <c:v>0</c:v>
-                </c:pt>
-                <c:pt idx="34">
-                  <c:v>0</c:v>
-                </c:pt>
-                <c:pt idx="35">
-                  <c:v>0</c:v>
-                </c:pt>
-                <c:pt idx="36">
-                  <c:v>1</c:v>
-                </c:pt>
-                <c:pt idx="37">
-                  <c:v>1</c:v>
-                </c:pt>
-                <c:pt idx="38">
-                  <c:v>1</c:v>
-                </c:pt>
-                <c:pt idx="39">
-                  <c:v>137</c:v>
-                </c:pt>
-                <c:pt idx="40">
-                  <c:v>138</c:v>
-                </c:pt>
-                <c:pt idx="41">
-                  <c:v>137</c:v>
-                </c:pt>
-                <c:pt idx="42">
-                  <c:v>13680</c:v>
-                </c:pt>
-                <c:pt idx="43">
-                  <c:v>13730</c:v>
-                </c:pt>
-                <c:pt idx="44">
-                  <c:v>13655</c:v>
-                </c:pt>
-                <c:pt idx="45">
-                  <c:v>0</c:v>
-                </c:pt>
-                <c:pt idx="46">
-                  <c:v>0</c:v>
-                </c:pt>
-                <c:pt idx="47">
-                  <c:v>0</c:v>
-                </c:pt>
-                <c:pt idx="48">
-                  <c:v>0</c:v>
-                </c:pt>
-                <c:pt idx="49">
-                  <c:v>0</c:v>
-                </c:pt>
-                <c:pt idx="50">
-                  <c:v>0</c:v>
-                </c:pt>
-                <c:pt idx="51">
-                  <c:v>2</c:v>
-                </c:pt>
-                <c:pt idx="52">
-                  <c:v>2</c:v>
-                </c:pt>
-                <c:pt idx="53">
-                  <c:v>2</c:v>
-                </c:pt>
-                <c:pt idx="54">
-                  <c:v>272</c:v>
-                </c:pt>
-                <c:pt idx="55">
-                  <c:v>275</c:v>
-                </c:pt>
-                <c:pt idx="56">
-                  <c:v>273</c:v>
-                </c:pt>
-                <c:pt idx="57">
-                  <c:v>27424</c:v>
-                </c:pt>
-                <c:pt idx="58">
-                  <c:v>27414</c:v>
-                </c:pt>
-                <c:pt idx="59">
-                  <c:v>27464</c:v>
+                  <c:v>27434</c:v>
                 </c:pt>
               </c:numCache>
             </c:numRef>
           </c:val>
           <c:extLst>
             <c:ext xmlns:c16="http://schemas.microsoft.com/office/drawing/2014/chart" uri="{C3380CC4-5D6E-409C-BE32-E72D297353CC}">
-              <c16:uniqueId val="{00000000-8A16-402F-9391-DD566090A859}"/>
+              <c16:uniqueId val="{00000000-31A0-4F10-A645-DE18D5326500}"/>
             </c:ext>
           </c:extLst>
         </c:ser>
@@ -2281,11 +2609,11 @@
           <c:order val="1"/>
           <c:tx>
             <c:strRef>
-              <c:f>booksdata!$C$52</c:f>
+              <c:f>booksdata!$F$115</c:f>
               <c:strCache>
                 <c:ptCount val="1"/>
                 <c:pt idx="0">
-                  <c:v>Mergesort Ints(ms)</c:v>
+                  <c:v>Average of Mergesort Ints(ms)</c:v>
                 </c:pt>
               </c:strCache>
             </c:strRef>
@@ -2302,187 +2630,67 @@
           <c:invertIfNegative val="0"/>
           <c:cat>
             <c:strRef>
-              <c:f>booksdata!$A$53:$A$112</c:f>
+              <c:f>booksdata!$D$116:$D$136</c:f>
               <c:strCache>
-                <c:ptCount val="60"/>
+                <c:ptCount val="20"/>
                 <c:pt idx="0">
                   <c:v>AlmostInOrder_10</c:v>
                 </c:pt>
                 <c:pt idx="1">
-                  <c:v>AlmostInOrder_10</c:v>
+                  <c:v>AlmostInOrder_100</c:v>
                 </c:pt>
                 <c:pt idx="2">
-                  <c:v>AlmostInOrder_10</c:v>
+                  <c:v>AlmostInOrder_1000</c:v>
                 </c:pt>
                 <c:pt idx="3">
-                  <c:v>AlmostInOrder_100</c:v>
+                  <c:v>AlmostInOrder_10000</c:v>
                 </c:pt>
                 <c:pt idx="4">
-                  <c:v>AlmostInOrder_100</c:v>
+                  <c:v>AlmostInOrder_100000</c:v>
                 </c:pt>
                 <c:pt idx="5">
-                  <c:v>AlmostInOrder_100</c:v>
+                  <c:v>InOrder_10</c:v>
                 </c:pt>
                 <c:pt idx="6">
-                  <c:v>AlmostInOrder_1000</c:v>
+                  <c:v>InOrder_100</c:v>
                 </c:pt>
                 <c:pt idx="7">
-                  <c:v>AlmostInOrder_1000</c:v>
+                  <c:v>InOrder_1000</c:v>
                 </c:pt>
                 <c:pt idx="8">
-                  <c:v>AlmostInOrder_1000</c:v>
+                  <c:v>InOrder_10000</c:v>
                 </c:pt>
                 <c:pt idx="9">
-                  <c:v>AlmostInOrder_10000</c:v>
+                  <c:v>InOrder_100000</c:v>
                 </c:pt>
                 <c:pt idx="10">
-                  <c:v>AlmostInOrder_10000</c:v>
+                  <c:v>RandomOrder_10</c:v>
                 </c:pt>
                 <c:pt idx="11">
-                  <c:v>AlmostInOrder_10000</c:v>
+                  <c:v>RandomOrder_100</c:v>
                 </c:pt>
                 <c:pt idx="12">
-                  <c:v>AlmostInOrder_100000</c:v>
+                  <c:v>RandomOrder_1000</c:v>
                 </c:pt>
                 <c:pt idx="13">
-                  <c:v>AlmostInOrder_100000</c:v>
+                  <c:v>RandomOrder_10000</c:v>
                 </c:pt>
                 <c:pt idx="14">
-                  <c:v>AlmostInOrder_100000</c:v>
+                  <c:v>RandomOrder_100000</c:v>
                 </c:pt>
                 <c:pt idx="15">
-                  <c:v>InOrder_10</c:v>
+                  <c:v>ReverseOrder_10</c:v>
                 </c:pt>
                 <c:pt idx="16">
-                  <c:v>InOrder_10</c:v>
+                  <c:v>ReverseOrder_100</c:v>
                 </c:pt>
                 <c:pt idx="17">
-                  <c:v>InOrder_10</c:v>
+                  <c:v>ReverseOrder_1000</c:v>
                 </c:pt>
                 <c:pt idx="18">
-                  <c:v>InOrder_100</c:v>
+                  <c:v>ReverseOrder_10000</c:v>
                 </c:pt>
                 <c:pt idx="19">
-                  <c:v>InOrder_100</c:v>
-                </c:pt>
-                <c:pt idx="20">
-                  <c:v>InOrder_100</c:v>
-                </c:pt>
-                <c:pt idx="21">
-                  <c:v>InOrder_1000</c:v>
-                </c:pt>
-                <c:pt idx="22">
-                  <c:v>InOrder_1000</c:v>
-                </c:pt>
-                <c:pt idx="23">
-                  <c:v>InOrder_1000</c:v>
-                </c:pt>
-                <c:pt idx="24">
-                  <c:v>InOrder_10000</c:v>
-                </c:pt>
-                <c:pt idx="25">
-                  <c:v>InOrder_10000</c:v>
-                </c:pt>
-                <c:pt idx="26">
-                  <c:v>InOrder_10000</c:v>
-                </c:pt>
-                <c:pt idx="27">
-                  <c:v>InOrder_100000</c:v>
-                </c:pt>
-                <c:pt idx="28">
-                  <c:v>InOrder_100000</c:v>
-                </c:pt>
-                <c:pt idx="29">
-                  <c:v>InOrder_100000</c:v>
-                </c:pt>
-                <c:pt idx="30">
-                  <c:v>RandomOrder_10</c:v>
-                </c:pt>
-                <c:pt idx="31">
-                  <c:v>RandomOrder_10</c:v>
-                </c:pt>
-                <c:pt idx="32">
-                  <c:v>RandomOrder_10</c:v>
-                </c:pt>
-                <c:pt idx="33">
-                  <c:v>RandomOrder_100</c:v>
-                </c:pt>
-                <c:pt idx="34">
-                  <c:v>RandomOrder_100</c:v>
-                </c:pt>
-                <c:pt idx="35">
-                  <c:v>RandomOrder_100</c:v>
-                </c:pt>
-                <c:pt idx="36">
-                  <c:v>RandomOrder_1000</c:v>
-                </c:pt>
-                <c:pt idx="37">
-                  <c:v>RandomOrder_1000</c:v>
-                </c:pt>
-                <c:pt idx="38">
-                  <c:v>RandomOrder_1000</c:v>
-                </c:pt>
-                <c:pt idx="39">
-                  <c:v>RandomOrder_10000</c:v>
-                </c:pt>
-                <c:pt idx="40">
-                  <c:v>RandomOrder_10000</c:v>
-                </c:pt>
-                <c:pt idx="41">
-                  <c:v>RandomOrder_10000</c:v>
-                </c:pt>
-                <c:pt idx="42">
-                  <c:v>RandomOrder_100000</c:v>
-                </c:pt>
-                <c:pt idx="43">
-                  <c:v>RandomOrder_100000</c:v>
-                </c:pt>
-                <c:pt idx="44">
-                  <c:v>RandomOrder_100000</c:v>
-                </c:pt>
-                <c:pt idx="45">
-                  <c:v>ReverseOrder_10</c:v>
-                </c:pt>
-                <c:pt idx="46">
-                  <c:v>ReverseOrder_10</c:v>
-                </c:pt>
-                <c:pt idx="47">
-                  <c:v>ReverseOrder_10</c:v>
-                </c:pt>
-                <c:pt idx="48">
-                  <c:v>ReverseOrder_100</c:v>
-                </c:pt>
-                <c:pt idx="49">
-                  <c:v>ReverseOrder_100</c:v>
-                </c:pt>
-                <c:pt idx="50">
-                  <c:v>ReverseOrder_100</c:v>
-                </c:pt>
-                <c:pt idx="51">
-                  <c:v>ReverseOrder_1000</c:v>
-                </c:pt>
-                <c:pt idx="52">
-                  <c:v>ReverseOrder_1000</c:v>
-                </c:pt>
-                <c:pt idx="53">
-                  <c:v>ReverseOrder_1000</c:v>
-                </c:pt>
-                <c:pt idx="54">
-                  <c:v>ReverseOrder_10000</c:v>
-                </c:pt>
-                <c:pt idx="55">
-                  <c:v>ReverseOrder_10000</c:v>
-                </c:pt>
-                <c:pt idx="56">
-                  <c:v>ReverseOrder_10000</c:v>
-                </c:pt>
-                <c:pt idx="57">
-                  <c:v>ReverseOrder_100000</c:v>
-                </c:pt>
-                <c:pt idx="58">
-                  <c:v>ReverseOrder_100000</c:v>
-                </c:pt>
-                <c:pt idx="59">
                   <c:v>ReverseOrder_100000</c:v>
                 </c:pt>
               </c:strCache>
@@ -2490,196 +2698,76 @@
           </c:cat>
           <c:val>
             <c:numRef>
-              <c:f>booksdata!$C$53:$C$112</c:f>
+              <c:f>booksdata!$F$116:$F$136</c:f>
               <c:numCache>
                 <c:formatCode>General</c:formatCode>
-                <c:ptCount val="60"/>
+                <c:ptCount val="20"/>
                 <c:pt idx="0">
                   <c:v>0</c:v>
                 </c:pt>
                 <c:pt idx="1">
-                  <c:v>0</c:v>
+                  <c:v>8.3333333333333339</c:v>
                 </c:pt>
                 <c:pt idx="2">
-                  <c:v>0</c:v>
+                  <c:v>0.33333333333333331</c:v>
                 </c:pt>
                 <c:pt idx="3">
-                  <c:v>2</c:v>
+                  <c:v>5.333333333333333</c:v>
                 </c:pt>
                 <c:pt idx="4">
-                  <c:v>23</c:v>
+                  <c:v>9</c:v>
                 </c:pt>
                 <c:pt idx="5">
                   <c:v>0</c:v>
                 </c:pt>
                 <c:pt idx="6">
-                  <c:v>0</c:v>
+                  <c:v>11</c:v>
                 </c:pt>
                 <c:pt idx="7">
-                  <c:v>0</c:v>
+                  <c:v>0.66666666666666663</c:v>
                 </c:pt>
                 <c:pt idx="8">
-                  <c:v>1</c:v>
+                  <c:v>7.333333333333333</c:v>
                 </c:pt>
                 <c:pt idx="9">
-                  <c:v>16</c:v>
+                  <c:v>6</c:v>
                 </c:pt>
                 <c:pt idx="10">
                   <c:v>0</c:v>
                 </c:pt>
                 <c:pt idx="11">
-                  <c:v>0</c:v>
+                  <c:v>9</c:v>
                 </c:pt>
                 <c:pt idx="12">
-                  <c:v>0</c:v>
+                  <c:v>0.33333333333333331</c:v>
                 </c:pt>
                 <c:pt idx="13">
-                  <c:v>2</c:v>
+                  <c:v>6</c:v>
                 </c:pt>
                 <c:pt idx="14">
-                  <c:v>25</c:v>
+                  <c:v>8</c:v>
                 </c:pt>
                 <c:pt idx="15">
                   <c:v>0</c:v>
                 </c:pt>
                 <c:pt idx="16">
-                  <c:v>0</c:v>
+                  <c:v>5.666666666666667</c:v>
                 </c:pt>
                 <c:pt idx="17">
-                  <c:v>0</c:v>
+                  <c:v>0.66666666666666663</c:v>
                 </c:pt>
                 <c:pt idx="18">
-                  <c:v>1</c:v>
+                  <c:v>8.3333333333333339</c:v>
                 </c:pt>
                 <c:pt idx="19">
-                  <c:v>32</c:v>
-                </c:pt>
-                <c:pt idx="20">
-                  <c:v>0</c:v>
-                </c:pt>
-                <c:pt idx="21">
-                  <c:v>0</c:v>
-                </c:pt>
-                <c:pt idx="22">
-                  <c:v>0</c:v>
-                </c:pt>
-                <c:pt idx="23">
-                  <c:v>2</c:v>
-                </c:pt>
-                <c:pt idx="24">
-                  <c:v>22</c:v>
-                </c:pt>
-                <c:pt idx="25">
-                  <c:v>0</c:v>
-                </c:pt>
-                <c:pt idx="26">
-                  <c:v>0</c:v>
-                </c:pt>
-                <c:pt idx="27">
-                  <c:v>0</c:v>
-                </c:pt>
-                <c:pt idx="28">
-                  <c:v>1</c:v>
-                </c:pt>
-                <c:pt idx="29">
-                  <c:v>17</c:v>
-                </c:pt>
-                <c:pt idx="30">
-                  <c:v>0</c:v>
-                </c:pt>
-                <c:pt idx="31">
-                  <c:v>0</c:v>
-                </c:pt>
-                <c:pt idx="32">
-                  <c:v>0</c:v>
-                </c:pt>
-                <c:pt idx="33">
-                  <c:v>2</c:v>
-                </c:pt>
-                <c:pt idx="34">
-                  <c:v>25</c:v>
-                </c:pt>
-                <c:pt idx="35">
-                  <c:v>0</c:v>
-                </c:pt>
-                <c:pt idx="36">
-                  <c:v>0</c:v>
-                </c:pt>
-                <c:pt idx="37">
-                  <c:v>0</c:v>
-                </c:pt>
-                <c:pt idx="38">
-                  <c:v>1</c:v>
-                </c:pt>
-                <c:pt idx="39">
-                  <c:v>18</c:v>
-                </c:pt>
-                <c:pt idx="40">
-                  <c:v>0</c:v>
-                </c:pt>
-                <c:pt idx="41">
-                  <c:v>0</c:v>
-                </c:pt>
-                <c:pt idx="42">
-                  <c:v>0</c:v>
-                </c:pt>
-                <c:pt idx="43">
-                  <c:v>2</c:v>
-                </c:pt>
-                <c:pt idx="44">
-                  <c:v>22</c:v>
-                </c:pt>
-                <c:pt idx="45">
-                  <c:v>0</c:v>
-                </c:pt>
-                <c:pt idx="46">
-                  <c:v>0</c:v>
-                </c:pt>
-                <c:pt idx="47">
-                  <c:v>0</c:v>
-                </c:pt>
-                <c:pt idx="48">
-                  <c:v>1</c:v>
-                </c:pt>
-                <c:pt idx="49">
-                  <c:v>16</c:v>
-                </c:pt>
-                <c:pt idx="50">
-                  <c:v>0</c:v>
-                </c:pt>
-                <c:pt idx="51">
-                  <c:v>0</c:v>
-                </c:pt>
-                <c:pt idx="52">
-                  <c:v>0</c:v>
-                </c:pt>
-                <c:pt idx="53">
-                  <c:v>2</c:v>
-                </c:pt>
-                <c:pt idx="54">
-                  <c:v>25</c:v>
-                </c:pt>
-                <c:pt idx="55">
-                  <c:v>0</c:v>
-                </c:pt>
-                <c:pt idx="56">
-                  <c:v>0</c:v>
-                </c:pt>
-                <c:pt idx="57">
-                  <c:v>0</c:v>
-                </c:pt>
-                <c:pt idx="58">
-                  <c:v>1</c:v>
-                </c:pt>
-                <c:pt idx="59">
-                  <c:v>24</c:v>
+                  <c:v>8.3333333333333339</c:v>
                 </c:pt>
               </c:numCache>
             </c:numRef>
           </c:val>
           <c:extLst>
             <c:ext xmlns:c16="http://schemas.microsoft.com/office/drawing/2014/chart" uri="{C3380CC4-5D6E-409C-BE32-E72D297353CC}">
-              <c16:uniqueId val="{00000001-8A16-402F-9391-DD566090A859}"/>
+              <c16:uniqueId val="{00000001-31A0-4F10-A645-DE18D5326500}"/>
             </c:ext>
           </c:extLst>
         </c:ser>
@@ -2691,18 +2779,17 @@
           <c:showPercent val="0"/>
           <c:showBubbleSize val="0"/>
         </c:dLbls>
-        <c:gapWidth val="150"/>
-        <c:overlap val="100"/>
-        <c:axId val="1467172111"/>
-        <c:axId val="1467172591"/>
+        <c:gapWidth val="55"/>
+        <c:axId val="1229523119"/>
+        <c:axId val="1229526479"/>
       </c:barChart>
       <c:catAx>
-        <c:axId val="1467172111"/>
+        <c:axId val="1229523119"/>
         <c:scaling>
           <c:orientation val="minMax"/>
         </c:scaling>
         <c:delete val="0"/>
-        <c:axPos val="l"/>
+        <c:axPos val="b"/>
         <c:numFmt formatCode="General" sourceLinked="1"/>
         <c:majorTickMark val="none"/>
         <c:minorTickMark val="none"/>
@@ -2740,7 +2827,7 @@
             <a:endParaRPr lang="en-US"/>
           </a:p>
         </c:txPr>
-        <c:crossAx val="1467172591"/>
+        <c:crossAx val="1229526479"/>
         <c:crosses val="autoZero"/>
         <c:auto val="1"/>
         <c:lblAlgn val="ctr"/>
@@ -2748,12 +2835,12 @@
         <c:noMultiLvlLbl val="0"/>
       </c:catAx>
       <c:valAx>
-        <c:axId val="1467172591"/>
+        <c:axId val="1229526479"/>
         <c:scaling>
           <c:orientation val="minMax"/>
         </c:scaling>
         <c:delete val="0"/>
-        <c:axPos val="b"/>
+        <c:axPos val="l"/>
         <c:majorGridlines>
           <c:spPr>
             <a:ln w="9525" cap="flat" cmpd="sng" algn="ctr">
@@ -2799,7 +2886,7 @@
             <a:endParaRPr lang="en-US"/>
           </a:p>
         </c:txPr>
-        <c:crossAx val="1467172111"/>
+        <c:crossAx val="1229523119"/>
         <c:crosses val="autoZero"/>
         <c:crossBetween val="between"/>
       </c:valAx>
@@ -2812,7 +2899,7 @@
       </c:spPr>
     </c:plotArea>
     <c:legend>
-      <c:legendPos val="b"/>
+      <c:legendPos val="r"/>
       <c:overlay val="0"/>
       <c:spPr>
         <a:noFill/>
@@ -2844,6 +2931,13 @@
     </c:legend>
     <c:plotVisOnly val="1"/>
     <c:dispBlanksAs val="gap"/>
+    <c:extLst>
+      <c:ext xmlns:c16r3="http://schemas.microsoft.com/office/drawing/2017/03/chart" uri="{56B9EC1D-385E-4148-901F-78D8002777C0}">
+        <c16r3:dataDisplayOptions16>
+          <c16r3:dispNaAsBlank val="1"/>
+        </c16r3:dataDisplayOptions16>
+      </c:ext>
+    </c:extLst>
     <c:showDLblsOverMax val="0"/>
   </c:chart>
   <c:spPr>
@@ -2874,6 +2968,22 @@
   <c:externalData r:id="rId3">
     <c:autoUpdate val="0"/>
   </c:externalData>
+  <c:extLst>
+    <c:ext xmlns:c14="http://schemas.microsoft.com/office/drawing/2007/8/2/chart" uri="{781A3756-C4B2-4CAC-9D66-4F8BD8637D16}">
+      <c14:pivotOptions>
+        <c14:dropZoneFilter val="1"/>
+        <c14:dropZoneCategories val="1"/>
+        <c14:dropZoneData val="1"/>
+        <c14:dropZoneSeries val="1"/>
+        <c14:dropZonesVisible val="1"/>
+      </c14:pivotOptions>
+    </c:ext>
+    <c:ext xmlns:c16="http://schemas.microsoft.com/office/drawing/2014/chart" uri="{E28EC0CA-F0BB-4C9C-879D-F8772B89E7AC}">
+      <c16:pivotOptions16>
+        <c16:showExpandCollapseFieldButtons val="1"/>
+      </c16:pivotOptions16>
+    </c:ext>
+  </c:extLst>
 </c:chartSpace>
 </file>
 
@@ -2890,6 +3000,10 @@
       <c:style val="2"/>
     </mc:Fallback>
   </mc:AlternateContent>
+  <c:pivotSource>
+    <c:name>[Charts.xlsx]booksdata!PivotTable49</c:name>
+    <c:fmtId val="-1"/>
+  </c:pivotSource>
   <c:chart>
     <c:title>
       <c:tx>
@@ -2912,7 +3026,7 @@
             </a:pPr>
             <a:r>
               <a:rPr lang="en-US"/>
-              <a:t>Book Comparison</a:t>
+              <a:t>Book Comparison Average</a:t>
             </a:r>
           </a:p>
         </c:rich>
@@ -2947,10 +3061,348 @@
       </c:txPr>
     </c:title>
     <c:autoTitleDeleted val="0"/>
+    <c:pivotFmts>
+      <c:pivotFmt>
+        <c:idx val="0"/>
+        <c:spPr>
+          <a:solidFill>
+            <a:schemeClr val="accent1"/>
+          </a:solidFill>
+          <a:ln>
+            <a:noFill/>
+          </a:ln>
+          <a:effectLst/>
+        </c:spPr>
+        <c:marker>
+          <c:symbol val="none"/>
+        </c:marker>
+        <c:dLbl>
+          <c:idx val="0"/>
+          <c:spPr>
+            <a:noFill/>
+            <a:ln>
+              <a:noFill/>
+            </a:ln>
+            <a:effectLst/>
+          </c:spPr>
+          <c:txPr>
+            <a:bodyPr rot="0" spcFirstLastPara="1" vertOverflow="ellipsis" vert="horz" wrap="square" lIns="38100" tIns="19050" rIns="38100" bIns="19050" anchor="ctr" anchorCtr="1">
+              <a:spAutoFit/>
+            </a:bodyPr>
+            <a:lstStyle/>
+            <a:p>
+              <a:pPr>
+                <a:defRPr sz="900" b="0" i="0" u="none" strike="noStrike" kern="1200" baseline="0">
+                  <a:solidFill>
+                    <a:schemeClr val="tx1">
+                      <a:lumMod val="75000"/>
+                      <a:lumOff val="25000"/>
+                    </a:schemeClr>
+                  </a:solidFill>
+                  <a:latin typeface="+mn-lt"/>
+                  <a:ea typeface="+mn-ea"/>
+                  <a:cs typeface="+mn-cs"/>
+                </a:defRPr>
+              </a:pPr>
+              <a:endParaRPr lang="en-US"/>
+            </a:p>
+          </c:txPr>
+          <c:showLegendKey val="0"/>
+          <c:showVal val="0"/>
+          <c:showCatName val="0"/>
+          <c:showSerName val="0"/>
+          <c:showPercent val="0"/>
+          <c:showBubbleSize val="0"/>
+          <c:extLst>
+            <c:ext xmlns:c15="http://schemas.microsoft.com/office/drawing/2012/chart" uri="{CE6537A1-D6FC-4f65-9D91-7224C49458BB}"/>
+          </c:extLst>
+        </c:dLbl>
+      </c:pivotFmt>
+      <c:pivotFmt>
+        <c:idx val="1"/>
+        <c:spPr>
+          <a:solidFill>
+            <a:schemeClr val="accent1"/>
+          </a:solidFill>
+          <a:ln>
+            <a:noFill/>
+          </a:ln>
+          <a:effectLst/>
+        </c:spPr>
+        <c:marker>
+          <c:symbol val="none"/>
+        </c:marker>
+        <c:dLbl>
+          <c:idx val="0"/>
+          <c:spPr>
+            <a:noFill/>
+            <a:ln>
+              <a:noFill/>
+            </a:ln>
+            <a:effectLst/>
+          </c:spPr>
+          <c:txPr>
+            <a:bodyPr rot="0" spcFirstLastPara="1" vertOverflow="ellipsis" vert="horz" wrap="square" lIns="38100" tIns="19050" rIns="38100" bIns="19050" anchor="ctr" anchorCtr="1">
+              <a:spAutoFit/>
+            </a:bodyPr>
+            <a:lstStyle/>
+            <a:p>
+              <a:pPr>
+                <a:defRPr sz="900" b="0" i="0" u="none" strike="noStrike" kern="1200" baseline="0">
+                  <a:solidFill>
+                    <a:schemeClr val="tx1">
+                      <a:lumMod val="75000"/>
+                      <a:lumOff val="25000"/>
+                    </a:schemeClr>
+                  </a:solidFill>
+                  <a:latin typeface="+mn-lt"/>
+                  <a:ea typeface="+mn-ea"/>
+                  <a:cs typeface="+mn-cs"/>
+                </a:defRPr>
+              </a:pPr>
+              <a:endParaRPr lang="en-US"/>
+            </a:p>
+          </c:txPr>
+          <c:showLegendKey val="0"/>
+          <c:showVal val="0"/>
+          <c:showCatName val="0"/>
+          <c:showSerName val="0"/>
+          <c:showPercent val="0"/>
+          <c:showBubbleSize val="0"/>
+          <c:extLst>
+            <c:ext xmlns:c15="http://schemas.microsoft.com/office/drawing/2012/chart" uri="{CE6537A1-D6FC-4f65-9D91-7224C49458BB}"/>
+          </c:extLst>
+        </c:dLbl>
+      </c:pivotFmt>
+      <c:pivotFmt>
+        <c:idx val="2"/>
+        <c:spPr>
+          <a:solidFill>
+            <a:schemeClr val="accent1"/>
+          </a:solidFill>
+          <a:ln>
+            <a:noFill/>
+          </a:ln>
+          <a:effectLst/>
+        </c:spPr>
+        <c:marker>
+          <c:symbol val="none"/>
+        </c:marker>
+        <c:dLbl>
+          <c:idx val="0"/>
+          <c:spPr>
+            <a:noFill/>
+            <a:ln>
+              <a:noFill/>
+            </a:ln>
+            <a:effectLst/>
+          </c:spPr>
+          <c:txPr>
+            <a:bodyPr rot="0" spcFirstLastPara="1" vertOverflow="ellipsis" vert="horz" wrap="square" lIns="38100" tIns="19050" rIns="38100" bIns="19050" anchor="ctr" anchorCtr="1">
+              <a:spAutoFit/>
+            </a:bodyPr>
+            <a:lstStyle/>
+            <a:p>
+              <a:pPr>
+                <a:defRPr sz="900" b="0" i="0" u="none" strike="noStrike" kern="1200" baseline="0">
+                  <a:solidFill>
+                    <a:schemeClr val="tx1">
+                      <a:lumMod val="75000"/>
+                      <a:lumOff val="25000"/>
+                    </a:schemeClr>
+                  </a:solidFill>
+                  <a:latin typeface="+mn-lt"/>
+                  <a:ea typeface="+mn-ea"/>
+                  <a:cs typeface="+mn-cs"/>
+                </a:defRPr>
+              </a:pPr>
+              <a:endParaRPr lang="en-US"/>
+            </a:p>
+          </c:txPr>
+          <c:showLegendKey val="0"/>
+          <c:showVal val="0"/>
+          <c:showCatName val="0"/>
+          <c:showSerName val="0"/>
+          <c:showPercent val="0"/>
+          <c:showBubbleSize val="0"/>
+          <c:extLst>
+            <c:ext xmlns:c15="http://schemas.microsoft.com/office/drawing/2012/chart" uri="{CE6537A1-D6FC-4f65-9D91-7224C49458BB}"/>
+          </c:extLst>
+        </c:dLbl>
+      </c:pivotFmt>
+      <c:pivotFmt>
+        <c:idx val="3"/>
+        <c:spPr>
+          <a:solidFill>
+            <a:schemeClr val="accent1"/>
+          </a:solidFill>
+          <a:ln>
+            <a:noFill/>
+          </a:ln>
+          <a:effectLst/>
+        </c:spPr>
+        <c:marker>
+          <c:symbol val="none"/>
+        </c:marker>
+        <c:dLbl>
+          <c:idx val="0"/>
+          <c:spPr>
+            <a:noFill/>
+            <a:ln>
+              <a:noFill/>
+            </a:ln>
+            <a:effectLst/>
+          </c:spPr>
+          <c:txPr>
+            <a:bodyPr rot="0" spcFirstLastPara="1" vertOverflow="ellipsis" vert="horz" wrap="square" lIns="38100" tIns="19050" rIns="38100" bIns="19050" anchor="ctr" anchorCtr="1">
+              <a:spAutoFit/>
+            </a:bodyPr>
+            <a:lstStyle/>
+            <a:p>
+              <a:pPr>
+                <a:defRPr sz="900" b="0" i="0" u="none" strike="noStrike" kern="1200" baseline="0">
+                  <a:solidFill>
+                    <a:schemeClr val="tx1">
+                      <a:lumMod val="75000"/>
+                      <a:lumOff val="25000"/>
+                    </a:schemeClr>
+                  </a:solidFill>
+                  <a:latin typeface="+mn-lt"/>
+                  <a:ea typeface="+mn-ea"/>
+                  <a:cs typeface="+mn-cs"/>
+                </a:defRPr>
+              </a:pPr>
+              <a:endParaRPr lang="en-US"/>
+            </a:p>
+          </c:txPr>
+          <c:showLegendKey val="0"/>
+          <c:showVal val="0"/>
+          <c:showCatName val="0"/>
+          <c:showSerName val="0"/>
+          <c:showPercent val="0"/>
+          <c:showBubbleSize val="0"/>
+          <c:extLst>
+            <c:ext xmlns:c15="http://schemas.microsoft.com/office/drawing/2012/chart" uri="{CE6537A1-D6FC-4f65-9D91-7224C49458BB}"/>
+          </c:extLst>
+        </c:dLbl>
+      </c:pivotFmt>
+      <c:pivotFmt>
+        <c:idx val="4"/>
+        <c:spPr>
+          <a:solidFill>
+            <a:schemeClr val="accent1"/>
+          </a:solidFill>
+          <a:ln>
+            <a:noFill/>
+          </a:ln>
+          <a:effectLst/>
+        </c:spPr>
+        <c:marker>
+          <c:symbol val="none"/>
+        </c:marker>
+        <c:dLbl>
+          <c:idx val="0"/>
+          <c:spPr>
+            <a:noFill/>
+            <a:ln>
+              <a:noFill/>
+            </a:ln>
+            <a:effectLst/>
+          </c:spPr>
+          <c:txPr>
+            <a:bodyPr rot="0" spcFirstLastPara="1" vertOverflow="ellipsis" vert="horz" wrap="square" lIns="38100" tIns="19050" rIns="38100" bIns="19050" anchor="ctr" anchorCtr="1">
+              <a:spAutoFit/>
+            </a:bodyPr>
+            <a:lstStyle/>
+            <a:p>
+              <a:pPr>
+                <a:defRPr sz="900" b="0" i="0" u="none" strike="noStrike" kern="1200" baseline="0">
+                  <a:solidFill>
+                    <a:schemeClr val="tx1">
+                      <a:lumMod val="75000"/>
+                      <a:lumOff val="25000"/>
+                    </a:schemeClr>
+                  </a:solidFill>
+                  <a:latin typeface="+mn-lt"/>
+                  <a:ea typeface="+mn-ea"/>
+                  <a:cs typeface="+mn-cs"/>
+                </a:defRPr>
+              </a:pPr>
+              <a:endParaRPr lang="en-US"/>
+            </a:p>
+          </c:txPr>
+          <c:showLegendKey val="0"/>
+          <c:showVal val="0"/>
+          <c:showCatName val="0"/>
+          <c:showSerName val="0"/>
+          <c:showPercent val="0"/>
+          <c:showBubbleSize val="0"/>
+          <c:extLst>
+            <c:ext xmlns:c15="http://schemas.microsoft.com/office/drawing/2012/chart" uri="{CE6537A1-D6FC-4f65-9D91-7224C49458BB}"/>
+          </c:extLst>
+        </c:dLbl>
+      </c:pivotFmt>
+      <c:pivotFmt>
+        <c:idx val="5"/>
+        <c:spPr>
+          <a:solidFill>
+            <a:schemeClr val="accent1"/>
+          </a:solidFill>
+          <a:ln>
+            <a:noFill/>
+          </a:ln>
+          <a:effectLst/>
+        </c:spPr>
+        <c:marker>
+          <c:symbol val="none"/>
+        </c:marker>
+        <c:dLbl>
+          <c:idx val="0"/>
+          <c:spPr>
+            <a:noFill/>
+            <a:ln>
+              <a:noFill/>
+            </a:ln>
+            <a:effectLst/>
+          </c:spPr>
+          <c:txPr>
+            <a:bodyPr rot="0" spcFirstLastPara="1" vertOverflow="ellipsis" vert="horz" wrap="square" lIns="38100" tIns="19050" rIns="38100" bIns="19050" anchor="ctr" anchorCtr="1">
+              <a:spAutoFit/>
+            </a:bodyPr>
+            <a:lstStyle/>
+            <a:p>
+              <a:pPr>
+                <a:defRPr sz="900" b="0" i="0" u="none" strike="noStrike" kern="1200" baseline="0">
+                  <a:solidFill>
+                    <a:schemeClr val="tx1">
+                      <a:lumMod val="75000"/>
+                      <a:lumOff val="25000"/>
+                    </a:schemeClr>
+                  </a:solidFill>
+                  <a:latin typeface="+mn-lt"/>
+                  <a:ea typeface="+mn-ea"/>
+                  <a:cs typeface="+mn-cs"/>
+                </a:defRPr>
+              </a:pPr>
+              <a:endParaRPr lang="en-US"/>
+            </a:p>
+          </c:txPr>
+          <c:showLegendKey val="0"/>
+          <c:showVal val="0"/>
+          <c:showCatName val="0"/>
+          <c:showSerName val="0"/>
+          <c:showPercent val="0"/>
+          <c:showBubbleSize val="0"/>
+          <c:extLst>
+            <c:ext xmlns:c15="http://schemas.microsoft.com/office/drawing/2012/chart" uri="{CE6537A1-D6FC-4f65-9D91-7224C49458BB}"/>
+          </c:extLst>
+        </c:dLbl>
+      </c:pivotFmt>
+    </c:pivotFmts>
     <c:plotArea>
       <c:layout/>
       <c:barChart>
-        <c:barDir val="bar"/>
+        <c:barDir val="col"/>
         <c:grouping val="clustered"/>
         <c:varyColors val="0"/>
         <c:ser>
@@ -2958,11 +3410,11 @@
           <c:order val="0"/>
           <c:tx>
             <c:strRef>
-              <c:f>booksdata!$B$1</c:f>
+              <c:f>booksdata!$R$13</c:f>
               <c:strCache>
                 <c:ptCount val="1"/>
                 <c:pt idx="0">
-                  <c:v>Insertionsort Books(ms)</c:v>
+                  <c:v>Average of Insertionsort Books(ms)</c:v>
                 </c:pt>
               </c:strCache>
             </c:strRef>
@@ -2979,151 +3431,55 @@
           <c:invertIfNegative val="0"/>
           <c:cat>
             <c:strRef>
-              <c:f>booksdata!$A$2:$A$49</c:f>
+              <c:f>booksdata!$Q$14:$Q$30</c:f>
               <c:strCache>
-                <c:ptCount val="48"/>
+                <c:ptCount val="16"/>
                 <c:pt idx="0">
                   <c:v>AlmostInOrder_10</c:v>
                 </c:pt>
                 <c:pt idx="1">
-                  <c:v>AlmostInOrder_10</c:v>
+                  <c:v>AlmostInOrder_100</c:v>
                 </c:pt>
                 <c:pt idx="2">
-                  <c:v>AlmostInOrder_10</c:v>
+                  <c:v>AlmostInOrder_1000</c:v>
                 </c:pt>
                 <c:pt idx="3">
-                  <c:v>AlmostInOrder_100</c:v>
+                  <c:v>AlmostInOrder_10000</c:v>
                 </c:pt>
                 <c:pt idx="4">
-                  <c:v>AlmostInOrder_100</c:v>
+                  <c:v>InOrder_10</c:v>
                 </c:pt>
                 <c:pt idx="5">
-                  <c:v>AlmostInOrder_100</c:v>
+                  <c:v>InOrder_100</c:v>
                 </c:pt>
                 <c:pt idx="6">
-                  <c:v>AlmostInOrder_1000</c:v>
+                  <c:v>InOrder_1000</c:v>
                 </c:pt>
                 <c:pt idx="7">
-                  <c:v>AlmostInOrder_1000</c:v>
+                  <c:v>InOrder_10000</c:v>
                 </c:pt>
                 <c:pt idx="8">
-                  <c:v>AlmostInOrder_1000</c:v>
+                  <c:v>RandomOrder_10</c:v>
                 </c:pt>
                 <c:pt idx="9">
-                  <c:v>AlmostInOrder_10000</c:v>
+                  <c:v>RandomOrder_100</c:v>
                 </c:pt>
                 <c:pt idx="10">
-                  <c:v>AlmostInOrder_10000</c:v>
+                  <c:v>RandomOrder_1000</c:v>
                 </c:pt>
                 <c:pt idx="11">
-                  <c:v>AlmostInOrder_10000</c:v>
+                  <c:v>RandomOrder_10000</c:v>
                 </c:pt>
                 <c:pt idx="12">
-                  <c:v>InOrder_10</c:v>
+                  <c:v>ReverseOrder_10</c:v>
                 </c:pt>
                 <c:pt idx="13">
-                  <c:v>InOrder_10</c:v>
+                  <c:v>ReverseOrder_100</c:v>
                 </c:pt>
                 <c:pt idx="14">
-                  <c:v>InOrder_10</c:v>
+                  <c:v>ReverseOrder_1000</c:v>
                 </c:pt>
                 <c:pt idx="15">
-                  <c:v>InOrder_100</c:v>
-                </c:pt>
-                <c:pt idx="16">
-                  <c:v>InOrder_100</c:v>
-                </c:pt>
-                <c:pt idx="17">
-                  <c:v>InOrder_100</c:v>
-                </c:pt>
-                <c:pt idx="18">
-                  <c:v>InOrder_1000</c:v>
-                </c:pt>
-                <c:pt idx="19">
-                  <c:v>InOrder_1000</c:v>
-                </c:pt>
-                <c:pt idx="20">
-                  <c:v>InOrder_1000</c:v>
-                </c:pt>
-                <c:pt idx="21">
-                  <c:v>InOrder_10000</c:v>
-                </c:pt>
-                <c:pt idx="22">
-                  <c:v>InOrder_10000</c:v>
-                </c:pt>
-                <c:pt idx="23">
-                  <c:v>InOrder_10000</c:v>
-                </c:pt>
-                <c:pt idx="24">
-                  <c:v>RandomOrder_10</c:v>
-                </c:pt>
-                <c:pt idx="25">
-                  <c:v>RandomOrder_10</c:v>
-                </c:pt>
-                <c:pt idx="26">
-                  <c:v>RandomOrder_10</c:v>
-                </c:pt>
-                <c:pt idx="27">
-                  <c:v>RandomOrder_100</c:v>
-                </c:pt>
-                <c:pt idx="28">
-                  <c:v>RandomOrder_100</c:v>
-                </c:pt>
-                <c:pt idx="29">
-                  <c:v>RandomOrder_100</c:v>
-                </c:pt>
-                <c:pt idx="30">
-                  <c:v>RandomOrder_1000</c:v>
-                </c:pt>
-                <c:pt idx="31">
-                  <c:v>RandomOrder_1000</c:v>
-                </c:pt>
-                <c:pt idx="32">
-                  <c:v>RandomOrder_1000</c:v>
-                </c:pt>
-                <c:pt idx="33">
-                  <c:v>RandomOrder_10000</c:v>
-                </c:pt>
-                <c:pt idx="34">
-                  <c:v>RandomOrder_10000</c:v>
-                </c:pt>
-                <c:pt idx="35">
-                  <c:v>RandomOrder_10000</c:v>
-                </c:pt>
-                <c:pt idx="36">
-                  <c:v>ReverseOrder_10</c:v>
-                </c:pt>
-                <c:pt idx="37">
-                  <c:v>ReverseOrder_10</c:v>
-                </c:pt>
-                <c:pt idx="38">
-                  <c:v>ReverseOrder_10</c:v>
-                </c:pt>
-                <c:pt idx="39">
-                  <c:v>ReverseOrder_100</c:v>
-                </c:pt>
-                <c:pt idx="40">
-                  <c:v>ReverseOrder_100</c:v>
-                </c:pt>
-                <c:pt idx="41">
-                  <c:v>ReverseOrder_100</c:v>
-                </c:pt>
-                <c:pt idx="42">
-                  <c:v>ReverseOrder_1000</c:v>
-                </c:pt>
-                <c:pt idx="43">
-                  <c:v>ReverseOrder_1000</c:v>
-                </c:pt>
-                <c:pt idx="44">
-                  <c:v>ReverseOrder_1000</c:v>
-                </c:pt>
-                <c:pt idx="45">
-                  <c:v>ReverseOrder_10000</c:v>
-                </c:pt>
-                <c:pt idx="46">
-                  <c:v>ReverseOrder_10000</c:v>
-                </c:pt>
-                <c:pt idx="47">
                   <c:v>ReverseOrder_10000</c:v>
                 </c:pt>
               </c:strCache>
@@ -3131,10 +3487,10 @@
           </c:cat>
           <c:val>
             <c:numRef>
-              <c:f>booksdata!$B$2:$B$49</c:f>
+              <c:f>booksdata!$R$14:$R$30</c:f>
               <c:numCache>
                 <c:formatCode>General</c:formatCode>
-                <c:ptCount val="48"/>
+                <c:ptCount val="16"/>
                 <c:pt idx="0">
                   <c:v>0</c:v>
                 </c:pt>
@@ -3142,10 +3498,10 @@
                   <c:v>0</c:v>
                 </c:pt>
                 <c:pt idx="2">
-                  <c:v>0</c:v>
+                  <c:v>3</c:v>
                 </c:pt>
                 <c:pt idx="3">
-                  <c:v>0</c:v>
+                  <c:v>307.33333333333331</c:v>
                 </c:pt>
                 <c:pt idx="4">
                   <c:v>0</c:v>
@@ -3154,22 +3510,22 @@
                   <c:v>0</c:v>
                 </c:pt>
                 <c:pt idx="6">
-                  <c:v>3</c:v>
+                  <c:v>0</c:v>
                 </c:pt>
                 <c:pt idx="7">
-                  <c:v>3</c:v>
+                  <c:v>1</c:v>
                 </c:pt>
                 <c:pt idx="8">
-                  <c:v>3</c:v>
+                  <c:v>0</c:v>
                 </c:pt>
                 <c:pt idx="9">
-                  <c:v>304</c:v>
+                  <c:v>0</c:v>
                 </c:pt>
                 <c:pt idx="10">
-                  <c:v>305</c:v>
+                  <c:v>11</c:v>
                 </c:pt>
                 <c:pt idx="11">
-                  <c:v>313</c:v>
+                  <c:v>1307.6666666666667</c:v>
                 </c:pt>
                 <c:pt idx="12">
                   <c:v>0</c:v>
@@ -3178,113 +3534,17 @@
                   <c:v>0</c:v>
                 </c:pt>
                 <c:pt idx="14">
-                  <c:v>0</c:v>
+                  <c:v>22.666666666666668</c:v>
                 </c:pt>
                 <c:pt idx="15">
-                  <c:v>0</c:v>
-                </c:pt>
-                <c:pt idx="16">
-                  <c:v>0</c:v>
-                </c:pt>
-                <c:pt idx="17">
-                  <c:v>0</c:v>
-                </c:pt>
-                <c:pt idx="18">
-                  <c:v>0</c:v>
-                </c:pt>
-                <c:pt idx="19">
-                  <c:v>0</c:v>
-                </c:pt>
-                <c:pt idx="20">
-                  <c:v>0</c:v>
-                </c:pt>
-                <c:pt idx="21">
-                  <c:v>1</c:v>
-                </c:pt>
-                <c:pt idx="22">
-                  <c:v>1</c:v>
-                </c:pt>
-                <c:pt idx="23">
-                  <c:v>1</c:v>
-                </c:pt>
-                <c:pt idx="24">
-                  <c:v>0</c:v>
-                </c:pt>
-                <c:pt idx="25">
-                  <c:v>0</c:v>
-                </c:pt>
-                <c:pt idx="26">
-                  <c:v>0</c:v>
-                </c:pt>
-                <c:pt idx="27">
-                  <c:v>0</c:v>
-                </c:pt>
-                <c:pt idx="28">
-                  <c:v>0</c:v>
-                </c:pt>
-                <c:pt idx="29">
-                  <c:v>0</c:v>
-                </c:pt>
-                <c:pt idx="30">
-                  <c:v>11</c:v>
-                </c:pt>
-                <c:pt idx="31">
-                  <c:v>11</c:v>
-                </c:pt>
-                <c:pt idx="32">
-                  <c:v>11</c:v>
-                </c:pt>
-                <c:pt idx="33">
-                  <c:v>1285</c:v>
-                </c:pt>
-                <c:pt idx="34">
-                  <c:v>1266</c:v>
-                </c:pt>
-                <c:pt idx="35">
-                  <c:v>1372</c:v>
-                </c:pt>
-                <c:pt idx="36">
-                  <c:v>0</c:v>
-                </c:pt>
-                <c:pt idx="37">
-                  <c:v>0</c:v>
-                </c:pt>
-                <c:pt idx="38">
-                  <c:v>0</c:v>
-                </c:pt>
-                <c:pt idx="39">
-                  <c:v>0</c:v>
-                </c:pt>
-                <c:pt idx="40">
-                  <c:v>0</c:v>
-                </c:pt>
-                <c:pt idx="41">
-                  <c:v>0</c:v>
-                </c:pt>
-                <c:pt idx="42">
-                  <c:v>22</c:v>
-                </c:pt>
-                <c:pt idx="43">
-                  <c:v>23</c:v>
-                </c:pt>
-                <c:pt idx="44">
-                  <c:v>23</c:v>
-                </c:pt>
-                <c:pt idx="45">
-                  <c:v>2382</c:v>
-                </c:pt>
-                <c:pt idx="46">
-                  <c:v>2406</c:v>
-                </c:pt>
-                <c:pt idx="47">
-                  <c:v>2564</c:v>
+                  <c:v>2450.6666666666665</c:v>
                 </c:pt>
               </c:numCache>
             </c:numRef>
           </c:val>
           <c:extLst>
             <c:ext xmlns:c16="http://schemas.microsoft.com/office/drawing/2014/chart" uri="{C3380CC4-5D6E-409C-BE32-E72D297353CC}">
-              <c16:uniqueId val="{00000000-B025-42CB-86C1-E984CC321B8A}"/>
+              <c16:uniqueId val="{00000000-3ABB-4014-92BF-32D66DF17257}"/>
             </c:ext>
           </c:extLst>
         </c:ser>
@@ -3293,11 +3553,11 @@
           <c:order val="1"/>
           <c:tx>
             <c:strRef>
-              <c:f>booksdata!$C$1</c:f>
+              <c:f>booksdata!$S$13</c:f>
               <c:strCache>
                 <c:ptCount val="1"/>
                 <c:pt idx="0">
-                  <c:v>Mergesort Books (ms)</c:v>
+                  <c:v>Average of Mergesort Books (ms)</c:v>
                 </c:pt>
               </c:strCache>
             </c:strRef>
@@ -3314,151 +3574,55 @@
           <c:invertIfNegative val="0"/>
           <c:cat>
             <c:strRef>
-              <c:f>booksdata!$A$2:$A$49</c:f>
+              <c:f>booksdata!$Q$14:$Q$30</c:f>
               <c:strCache>
-                <c:ptCount val="48"/>
+                <c:ptCount val="16"/>
                 <c:pt idx="0">
                   <c:v>AlmostInOrder_10</c:v>
                 </c:pt>
                 <c:pt idx="1">
-                  <c:v>AlmostInOrder_10</c:v>
+                  <c:v>AlmostInOrder_100</c:v>
                 </c:pt>
                 <c:pt idx="2">
-                  <c:v>AlmostInOrder_10</c:v>
+                  <c:v>AlmostInOrder_1000</c:v>
                 </c:pt>
                 <c:pt idx="3">
-                  <c:v>AlmostInOrder_100</c:v>
+                  <c:v>AlmostInOrder_10000</c:v>
                 </c:pt>
                 <c:pt idx="4">
-                  <c:v>AlmostInOrder_100</c:v>
+                  <c:v>InOrder_10</c:v>
                 </c:pt>
                 <c:pt idx="5">
-                  <c:v>AlmostInOrder_100</c:v>
+                  <c:v>InOrder_100</c:v>
                 </c:pt>
                 <c:pt idx="6">
-                  <c:v>AlmostInOrder_1000</c:v>
+                  <c:v>InOrder_1000</c:v>
                 </c:pt>
                 <c:pt idx="7">
-                  <c:v>AlmostInOrder_1000</c:v>
+                  <c:v>InOrder_10000</c:v>
                 </c:pt>
                 <c:pt idx="8">
-                  <c:v>AlmostInOrder_1000</c:v>
+                  <c:v>RandomOrder_10</c:v>
                 </c:pt>
                 <c:pt idx="9">
-                  <c:v>AlmostInOrder_10000</c:v>
+                  <c:v>RandomOrder_100</c:v>
                 </c:pt>
                 <c:pt idx="10">
-                  <c:v>AlmostInOrder_10000</c:v>
+                  <c:v>RandomOrder_1000</c:v>
                 </c:pt>
                 <c:pt idx="11">
-                  <c:v>AlmostInOrder_10000</c:v>
+                  <c:v>RandomOrder_10000</c:v>
                 </c:pt>
                 <c:pt idx="12">
-                  <c:v>InOrder_10</c:v>
+                  <c:v>ReverseOrder_10</c:v>
                 </c:pt>
                 <c:pt idx="13">
-                  <c:v>InOrder_10</c:v>
+                  <c:v>ReverseOrder_100</c:v>
                 </c:pt>
                 <c:pt idx="14">
-                  <c:v>InOrder_10</c:v>
+                  <c:v>ReverseOrder_1000</c:v>
                 </c:pt>
                 <c:pt idx="15">
-                  <c:v>InOrder_100</c:v>
-                </c:pt>
-                <c:pt idx="16">
-                  <c:v>InOrder_100</c:v>
-                </c:pt>
-                <c:pt idx="17">
-                  <c:v>InOrder_100</c:v>
-                </c:pt>
-                <c:pt idx="18">
-                  <c:v>InOrder_1000</c:v>
-                </c:pt>
-                <c:pt idx="19">
-                  <c:v>InOrder_1000</c:v>
-                </c:pt>
-                <c:pt idx="20">
-                  <c:v>InOrder_1000</c:v>
-                </c:pt>
-                <c:pt idx="21">
-                  <c:v>InOrder_10000</c:v>
-                </c:pt>
-                <c:pt idx="22">
-                  <c:v>InOrder_10000</c:v>
-                </c:pt>
-                <c:pt idx="23">
-                  <c:v>InOrder_10000</c:v>
-                </c:pt>
-                <c:pt idx="24">
-                  <c:v>RandomOrder_10</c:v>
-                </c:pt>
-                <c:pt idx="25">
-                  <c:v>RandomOrder_10</c:v>
-                </c:pt>
-                <c:pt idx="26">
-                  <c:v>RandomOrder_10</c:v>
-                </c:pt>
-                <c:pt idx="27">
-                  <c:v>RandomOrder_100</c:v>
-                </c:pt>
-                <c:pt idx="28">
-                  <c:v>RandomOrder_100</c:v>
-                </c:pt>
-                <c:pt idx="29">
-                  <c:v>RandomOrder_100</c:v>
-                </c:pt>
-                <c:pt idx="30">
-                  <c:v>RandomOrder_1000</c:v>
-                </c:pt>
-                <c:pt idx="31">
-                  <c:v>RandomOrder_1000</c:v>
-                </c:pt>
-                <c:pt idx="32">
-                  <c:v>RandomOrder_1000</c:v>
-                </c:pt>
-                <c:pt idx="33">
-                  <c:v>RandomOrder_10000</c:v>
-                </c:pt>
-                <c:pt idx="34">
-                  <c:v>RandomOrder_10000</c:v>
-                </c:pt>
-                <c:pt idx="35">
-                  <c:v>RandomOrder_10000</c:v>
-                </c:pt>
-                <c:pt idx="36">
-                  <c:v>ReverseOrder_10</c:v>
-                </c:pt>
-                <c:pt idx="37">
-                  <c:v>ReverseOrder_10</c:v>
-                </c:pt>
-                <c:pt idx="38">
-                  <c:v>ReverseOrder_10</c:v>
-                </c:pt>
-                <c:pt idx="39">
-                  <c:v>ReverseOrder_100</c:v>
-                </c:pt>
-                <c:pt idx="40">
-                  <c:v>ReverseOrder_100</c:v>
-                </c:pt>
-                <c:pt idx="41">
-                  <c:v>ReverseOrder_100</c:v>
-                </c:pt>
-                <c:pt idx="42">
-                  <c:v>ReverseOrder_1000</c:v>
-                </c:pt>
-                <c:pt idx="43">
-                  <c:v>ReverseOrder_1000</c:v>
-                </c:pt>
-                <c:pt idx="44">
-                  <c:v>ReverseOrder_1000</c:v>
-                </c:pt>
-                <c:pt idx="45">
-                  <c:v>ReverseOrder_10000</c:v>
-                </c:pt>
-                <c:pt idx="46">
-                  <c:v>ReverseOrder_10000</c:v>
-                </c:pt>
-                <c:pt idx="47">
                   <c:v>ReverseOrder_10000</c:v>
                 </c:pt>
               </c:strCache>
@@ -3466,160 +3630,64 @@
           </c:cat>
           <c:val>
             <c:numRef>
-              <c:f>booksdata!$C$2:$C$49</c:f>
+              <c:f>booksdata!$S$14:$S$30</c:f>
               <c:numCache>
                 <c:formatCode>General</c:formatCode>
-                <c:ptCount val="48"/>
+                <c:ptCount val="16"/>
                 <c:pt idx="0">
                   <c:v>0</c:v>
                 </c:pt>
                 <c:pt idx="1">
-                  <c:v>0</c:v>
+                  <c:v>4.333333333333333</c:v>
                 </c:pt>
                 <c:pt idx="2">
-                  <c:v>0</c:v>
+                  <c:v>3</c:v>
                 </c:pt>
                 <c:pt idx="3">
-                  <c:v>13</c:v>
+                  <c:v>5.333333333333333</c:v>
                 </c:pt>
                 <c:pt idx="4">
                   <c:v>0</c:v>
                 </c:pt>
                 <c:pt idx="5">
-                  <c:v>0</c:v>
+                  <c:v>3</c:v>
                 </c:pt>
                 <c:pt idx="6">
-                  <c:v>0</c:v>
+                  <c:v>4.333333333333333</c:v>
                 </c:pt>
                 <c:pt idx="7">
-                  <c:v>9</c:v>
+                  <c:v>2.3333333333333335</c:v>
                 </c:pt>
                 <c:pt idx="8">
                   <c:v>0</c:v>
                 </c:pt>
                 <c:pt idx="9">
-                  <c:v>0</c:v>
+                  <c:v>5</c:v>
                 </c:pt>
                 <c:pt idx="10">
-                  <c:v>1</c:v>
+                  <c:v>3</c:v>
                 </c:pt>
                 <c:pt idx="11">
-                  <c:v>15</c:v>
+                  <c:v>4.666666666666667</c:v>
                 </c:pt>
                 <c:pt idx="12">
                   <c:v>0</c:v>
                 </c:pt>
                 <c:pt idx="13">
-                  <c:v>0</c:v>
+                  <c:v>2.3333333333333335</c:v>
                 </c:pt>
                 <c:pt idx="14">
-                  <c:v>0</c:v>
+                  <c:v>5</c:v>
                 </c:pt>
                 <c:pt idx="15">
-                  <c:v>9</c:v>
-                </c:pt>
-                <c:pt idx="16">
-                  <c:v>0</c:v>
-                </c:pt>
-                <c:pt idx="17">
-                  <c:v>0</c:v>
-                </c:pt>
-                <c:pt idx="18">
-                  <c:v>0</c:v>
-                </c:pt>
-                <c:pt idx="19">
-                  <c:v>13</c:v>
-                </c:pt>
-                <c:pt idx="20">
-                  <c:v>0</c:v>
-                </c:pt>
-                <c:pt idx="21">
-                  <c:v>0</c:v>
-                </c:pt>
-                <c:pt idx="22">
-                  <c:v>0</c:v>
-                </c:pt>
-                <c:pt idx="23">
-                  <c:v>7</c:v>
-                </c:pt>
-                <c:pt idx="24">
-                  <c:v>0</c:v>
-                </c:pt>
-                <c:pt idx="25">
-                  <c:v>0</c:v>
-                </c:pt>
-                <c:pt idx="26">
-                  <c:v>0</c:v>
-                </c:pt>
-                <c:pt idx="27">
-                  <c:v>15</c:v>
-                </c:pt>
-                <c:pt idx="28">
-                  <c:v>0</c:v>
-                </c:pt>
-                <c:pt idx="29">
-                  <c:v>0</c:v>
-                </c:pt>
-                <c:pt idx="30">
-                  <c:v>0</c:v>
-                </c:pt>
-                <c:pt idx="31">
-                  <c:v>9</c:v>
-                </c:pt>
-                <c:pt idx="32">
-                  <c:v>0</c:v>
-                </c:pt>
-                <c:pt idx="33">
-                  <c:v>0</c:v>
-                </c:pt>
-                <c:pt idx="34">
-                  <c:v>0</c:v>
-                </c:pt>
-                <c:pt idx="35">
-                  <c:v>14</c:v>
-                </c:pt>
-                <c:pt idx="36">
-                  <c:v>0</c:v>
-                </c:pt>
-                <c:pt idx="37">
-                  <c:v>0</c:v>
-                </c:pt>
-                <c:pt idx="38">
-                  <c:v>0</c:v>
-                </c:pt>
-                <c:pt idx="39">
-                  <c:v>7</c:v>
-                </c:pt>
-                <c:pt idx="40">
-                  <c:v>0</c:v>
-                </c:pt>
-                <c:pt idx="41">
-                  <c:v>0</c:v>
-                </c:pt>
-                <c:pt idx="42">
-                  <c:v>0</c:v>
-                </c:pt>
-                <c:pt idx="43">
-                  <c:v>15</c:v>
-                </c:pt>
-                <c:pt idx="44">
-                  <c:v>0</c:v>
-                </c:pt>
-                <c:pt idx="45">
-                  <c:v>0</c:v>
-                </c:pt>
-                <c:pt idx="46">
-                  <c:v>0</c:v>
-                </c:pt>
-                <c:pt idx="47">
-                  <c:v>9</c:v>
+                  <c:v>3</c:v>
                 </c:pt>
               </c:numCache>
             </c:numRef>
           </c:val>
           <c:extLst>
             <c:ext xmlns:c16="http://schemas.microsoft.com/office/drawing/2014/chart" uri="{C3380CC4-5D6E-409C-BE32-E72D297353CC}">
-              <c16:uniqueId val="{00000001-B025-42CB-86C1-E984CC321B8A}"/>
+              <c16:uniqueId val="{00000001-3ABB-4014-92BF-32D66DF17257}"/>
             </c:ext>
           </c:extLst>
         </c:ser>
@@ -3631,17 +3699,17 @@
           <c:showPercent val="0"/>
           <c:showBubbleSize val="0"/>
         </c:dLbls>
-        <c:gapWidth val="182"/>
-        <c:axId val="1229529839"/>
-        <c:axId val="1229525999"/>
+        <c:gapWidth val="150"/>
+        <c:axId val="1466969951"/>
+        <c:axId val="1880613695"/>
       </c:barChart>
       <c:catAx>
-        <c:axId val="1229529839"/>
+        <c:axId val="1466969951"/>
         <c:scaling>
           <c:orientation val="minMax"/>
         </c:scaling>
         <c:delete val="0"/>
-        <c:axPos val="l"/>
+        <c:axPos val="b"/>
         <c:numFmt formatCode="General" sourceLinked="1"/>
         <c:majorTickMark val="none"/>
         <c:minorTickMark val="none"/>
@@ -3679,7 +3747,7 @@
             <a:endParaRPr lang="en-US"/>
           </a:p>
         </c:txPr>
-        <c:crossAx val="1229525999"/>
+        <c:crossAx val="1880613695"/>
         <c:crosses val="autoZero"/>
         <c:auto val="1"/>
         <c:lblAlgn val="ctr"/>
@@ -3687,12 +3755,12 @@
         <c:noMultiLvlLbl val="0"/>
       </c:catAx>
       <c:valAx>
-        <c:axId val="1229525999"/>
+        <c:axId val="1880613695"/>
         <c:scaling>
           <c:orientation val="minMax"/>
         </c:scaling>
         <c:delete val="0"/>
-        <c:axPos val="b"/>
+        <c:axPos val="l"/>
         <c:majorGridlines>
           <c:spPr>
             <a:ln w="9525" cap="flat" cmpd="sng" algn="ctr">
@@ -3738,7 +3806,7 @@
             <a:endParaRPr lang="en-US"/>
           </a:p>
         </c:txPr>
-        <c:crossAx val="1229529839"/>
+        <c:crossAx val="1466969951"/>
         <c:crosses val="autoZero"/>
         <c:crossBetween val="between"/>
       </c:valAx>
@@ -3751,7 +3819,7 @@
       </c:spPr>
     </c:plotArea>
     <c:legend>
-      <c:legendPos val="b"/>
+      <c:legendPos val="r"/>
       <c:overlay val="0"/>
       <c:spPr>
         <a:noFill/>
@@ -3783,6 +3851,13 @@
     </c:legend>
     <c:plotVisOnly val="1"/>
     <c:dispBlanksAs val="gap"/>
+    <c:extLst>
+      <c:ext xmlns:c16r3="http://schemas.microsoft.com/office/drawing/2017/03/chart" uri="{56B9EC1D-385E-4148-901F-78D8002777C0}">
+        <c16r3:dataDisplayOptions16>
+          <c16r3:dispNaAsBlank val="1"/>
+        </c16r3:dataDisplayOptions16>
+      </c:ext>
+    </c:extLst>
     <c:showDLblsOverMax val="0"/>
   </c:chart>
   <c:spPr>
@@ -3813,6 +3888,22 @@
   <c:externalData r:id="rId3">
     <c:autoUpdate val="0"/>
   </c:externalData>
+  <c:extLst>
+    <c:ext xmlns:c14="http://schemas.microsoft.com/office/drawing/2007/8/2/chart" uri="{781A3756-C4B2-4CAC-9D66-4F8BD8637D16}">
+      <c14:pivotOptions>
+        <c14:dropZoneFilter val="1"/>
+        <c14:dropZoneCategories val="1"/>
+        <c14:dropZoneData val="1"/>
+        <c14:dropZoneSeries val="1"/>
+        <c14:dropZonesVisible val="1"/>
+      </c14:pivotOptions>
+    </c:ext>
+    <c:ext xmlns:c16="http://schemas.microsoft.com/office/drawing/2014/chart" uri="{E28EC0CA-F0BB-4C9C-879D-F8772B89E7AC}">
+      <c16:pivotOptions16>
+        <c16:showExpandCollapseFieldButtons val="1"/>
+      </c16:pivotOptions16>
+    </c:ext>
+  </c:extLst>
 </c:chartSpace>
 </file>
 
@@ -5414,6 +5505,662 @@
 </c:chartSpace>
 </file>
 
+<file path=word/charts/chart4.xml><?xml version="1.0" encoding="utf-8"?>
+<c:chartSpace xmlns:c="http://schemas.openxmlformats.org/drawingml/2006/chart" xmlns:a="http://schemas.openxmlformats.org/drawingml/2006/main" xmlns:r="http://schemas.openxmlformats.org/officeDocument/2006/relationships" xmlns:c16r2="http://schemas.microsoft.com/office/drawing/2015/06/chart">
+  <c:date1904 val="0"/>
+  <c:lang val="en-US"/>
+  <c:roundedCorners val="0"/>
+  <mc:AlternateContent xmlns:mc="http://schemas.openxmlformats.org/markup-compatibility/2006">
+    <mc:Choice xmlns:c14="http://schemas.microsoft.com/office/drawing/2007/8/2/chart" Requires="c14">
+      <c14:style val="102"/>
+    </mc:Choice>
+    <mc:Fallback>
+      <c:style val="2"/>
+    </mc:Fallback>
+  </mc:AlternateContent>
+  <c:chart>
+    <c:title>
+      <c:tx>
+        <c:rich>
+          <a:bodyPr rot="0" spcFirstLastPara="1" vertOverflow="ellipsis" vert="horz" wrap="square" anchor="ctr" anchorCtr="1"/>
+          <a:lstStyle/>
+          <a:p>
+            <a:pPr>
+              <a:defRPr sz="1400" b="0" i="0" u="none" strike="noStrike" kern="1200" spc="0" baseline="0">
+                <a:solidFill>
+                  <a:schemeClr val="tx1">
+                    <a:lumMod val="65000"/>
+                    <a:lumOff val="35000"/>
+                  </a:schemeClr>
+                </a:solidFill>
+                <a:latin typeface="+mn-lt"/>
+                <a:ea typeface="+mn-ea"/>
+                <a:cs typeface="+mn-cs"/>
+              </a:defRPr>
+            </a:pPr>
+            <a:r>
+              <a:rPr lang="en-US"/>
+              <a:t>Ints</a:t>
+            </a:r>
+            <a:r>
+              <a:rPr lang="en-US" baseline="0"/>
+              <a:t> up to 100</a:t>
+            </a:r>
+            <a:endParaRPr lang="en-US"/>
+          </a:p>
+        </c:rich>
+      </c:tx>
+      <c:overlay val="0"/>
+      <c:spPr>
+        <a:noFill/>
+        <a:ln>
+          <a:noFill/>
+        </a:ln>
+        <a:effectLst/>
+      </c:spPr>
+      <c:txPr>
+        <a:bodyPr rot="0" spcFirstLastPara="1" vertOverflow="ellipsis" vert="horz" wrap="square" anchor="ctr" anchorCtr="1"/>
+        <a:lstStyle/>
+        <a:p>
+          <a:pPr>
+            <a:defRPr sz="1400" b="0" i="0" u="none" strike="noStrike" kern="1200" spc="0" baseline="0">
+              <a:solidFill>
+                <a:schemeClr val="tx1">
+                  <a:lumMod val="65000"/>
+                  <a:lumOff val="35000"/>
+                </a:schemeClr>
+              </a:solidFill>
+              <a:latin typeface="+mn-lt"/>
+              <a:ea typeface="+mn-ea"/>
+              <a:cs typeface="+mn-cs"/>
+            </a:defRPr>
+          </a:pPr>
+          <a:endParaRPr lang="en-US"/>
+        </a:p>
+      </c:txPr>
+    </c:title>
+    <c:autoTitleDeleted val="0"/>
+    <c:plotArea>
+      <c:layout/>
+      <c:barChart>
+        <c:barDir val="bar"/>
+        <c:grouping val="clustered"/>
+        <c:varyColors val="0"/>
+        <c:ser>
+          <c:idx val="0"/>
+          <c:order val="0"/>
+          <c:tx>
+            <c:strRef>
+              <c:f>booksdata!$B$52</c:f>
+              <c:strCache>
+                <c:ptCount val="1"/>
+                <c:pt idx="0">
+                  <c:v>Insertionsort Ints(ms)</c:v>
+                </c:pt>
+              </c:strCache>
+            </c:strRef>
+          </c:tx>
+          <c:spPr>
+            <a:solidFill>
+              <a:schemeClr val="accent1"/>
+            </a:solidFill>
+            <a:ln>
+              <a:noFill/>
+            </a:ln>
+            <a:effectLst/>
+          </c:spPr>
+          <c:invertIfNegative val="0"/>
+          <c:cat>
+            <c:strRef>
+              <c:f>booksdata!$A$53:$A$103</c:f>
+              <c:strCache>
+                <c:ptCount val="24"/>
+                <c:pt idx="0">
+                  <c:v>AlmostInOrder_10</c:v>
+                </c:pt>
+                <c:pt idx="1">
+                  <c:v>AlmostInOrder_10</c:v>
+                </c:pt>
+                <c:pt idx="2">
+                  <c:v>AlmostInOrder_10</c:v>
+                </c:pt>
+                <c:pt idx="3">
+                  <c:v>AlmostInOrder_100</c:v>
+                </c:pt>
+                <c:pt idx="4">
+                  <c:v>AlmostInOrder_100</c:v>
+                </c:pt>
+                <c:pt idx="5">
+                  <c:v>AlmostInOrder_100</c:v>
+                </c:pt>
+                <c:pt idx="6">
+                  <c:v>InOrder_10</c:v>
+                </c:pt>
+                <c:pt idx="7">
+                  <c:v>InOrder_10</c:v>
+                </c:pt>
+                <c:pt idx="8">
+                  <c:v>InOrder_10</c:v>
+                </c:pt>
+                <c:pt idx="9">
+                  <c:v>InOrder_100</c:v>
+                </c:pt>
+                <c:pt idx="10">
+                  <c:v>InOrder_100</c:v>
+                </c:pt>
+                <c:pt idx="11">
+                  <c:v>InOrder_100</c:v>
+                </c:pt>
+                <c:pt idx="12">
+                  <c:v>RandomOrder_10</c:v>
+                </c:pt>
+                <c:pt idx="13">
+                  <c:v>RandomOrder_10</c:v>
+                </c:pt>
+                <c:pt idx="14">
+                  <c:v>RandomOrder_10</c:v>
+                </c:pt>
+                <c:pt idx="15">
+                  <c:v>RandomOrder_100</c:v>
+                </c:pt>
+                <c:pt idx="16">
+                  <c:v>RandomOrder_100</c:v>
+                </c:pt>
+                <c:pt idx="17">
+                  <c:v>RandomOrder_100</c:v>
+                </c:pt>
+                <c:pt idx="18">
+                  <c:v>ReverseOrder_10</c:v>
+                </c:pt>
+                <c:pt idx="19">
+                  <c:v>ReverseOrder_10</c:v>
+                </c:pt>
+                <c:pt idx="20">
+                  <c:v>ReverseOrder_10</c:v>
+                </c:pt>
+                <c:pt idx="21">
+                  <c:v>ReverseOrder_100</c:v>
+                </c:pt>
+                <c:pt idx="22">
+                  <c:v>ReverseOrder_100</c:v>
+                </c:pt>
+                <c:pt idx="23">
+                  <c:v>ReverseOrder_100</c:v>
+                </c:pt>
+              </c:strCache>
+            </c:strRef>
+          </c:cat>
+          <c:val>
+            <c:numRef>
+              <c:f>booksdata!$B$53:$B$103</c:f>
+              <c:numCache>
+                <c:formatCode>General</c:formatCode>
+                <c:ptCount val="24"/>
+                <c:pt idx="0">
+                  <c:v>0</c:v>
+                </c:pt>
+                <c:pt idx="1">
+                  <c:v>0</c:v>
+                </c:pt>
+                <c:pt idx="2">
+                  <c:v>0</c:v>
+                </c:pt>
+                <c:pt idx="3">
+                  <c:v>0</c:v>
+                </c:pt>
+                <c:pt idx="4">
+                  <c:v>0</c:v>
+                </c:pt>
+                <c:pt idx="5">
+                  <c:v>0</c:v>
+                </c:pt>
+                <c:pt idx="6">
+                  <c:v>0</c:v>
+                </c:pt>
+                <c:pt idx="7">
+                  <c:v>0</c:v>
+                </c:pt>
+                <c:pt idx="8">
+                  <c:v>0</c:v>
+                </c:pt>
+                <c:pt idx="9">
+                  <c:v>0</c:v>
+                </c:pt>
+                <c:pt idx="10">
+                  <c:v>0</c:v>
+                </c:pt>
+                <c:pt idx="11">
+                  <c:v>0</c:v>
+                </c:pt>
+                <c:pt idx="12">
+                  <c:v>0</c:v>
+                </c:pt>
+                <c:pt idx="13">
+                  <c:v>0</c:v>
+                </c:pt>
+                <c:pt idx="14">
+                  <c:v>0</c:v>
+                </c:pt>
+                <c:pt idx="15">
+                  <c:v>0</c:v>
+                </c:pt>
+                <c:pt idx="16">
+                  <c:v>0</c:v>
+                </c:pt>
+                <c:pt idx="17">
+                  <c:v>0</c:v>
+                </c:pt>
+                <c:pt idx="18">
+                  <c:v>0</c:v>
+                </c:pt>
+                <c:pt idx="19">
+                  <c:v>0</c:v>
+                </c:pt>
+                <c:pt idx="20">
+                  <c:v>0</c:v>
+                </c:pt>
+                <c:pt idx="21">
+                  <c:v>0</c:v>
+                </c:pt>
+                <c:pt idx="22">
+                  <c:v>0</c:v>
+                </c:pt>
+                <c:pt idx="23">
+                  <c:v>0</c:v>
+                </c:pt>
+              </c:numCache>
+            </c:numRef>
+          </c:val>
+          <c:extLst>
+            <c:ext xmlns:c16="http://schemas.microsoft.com/office/drawing/2014/chart" uri="{C3380CC4-5D6E-409C-BE32-E72D297353CC}">
+              <c16:uniqueId val="{00000000-070F-4978-BF17-753B1AD698F4}"/>
+            </c:ext>
+          </c:extLst>
+        </c:ser>
+        <c:ser>
+          <c:idx val="1"/>
+          <c:order val="1"/>
+          <c:tx>
+            <c:strRef>
+              <c:f>booksdata!$C$52</c:f>
+              <c:strCache>
+                <c:ptCount val="1"/>
+                <c:pt idx="0">
+                  <c:v>Mergesort Ints(ms)</c:v>
+                </c:pt>
+              </c:strCache>
+            </c:strRef>
+          </c:tx>
+          <c:spPr>
+            <a:solidFill>
+              <a:schemeClr val="accent2"/>
+            </a:solidFill>
+            <a:ln>
+              <a:noFill/>
+            </a:ln>
+            <a:effectLst/>
+          </c:spPr>
+          <c:invertIfNegative val="0"/>
+          <c:cat>
+            <c:strRef>
+              <c:f>booksdata!$A$53:$A$103</c:f>
+              <c:strCache>
+                <c:ptCount val="24"/>
+                <c:pt idx="0">
+                  <c:v>AlmostInOrder_10</c:v>
+                </c:pt>
+                <c:pt idx="1">
+                  <c:v>AlmostInOrder_10</c:v>
+                </c:pt>
+                <c:pt idx="2">
+                  <c:v>AlmostInOrder_10</c:v>
+                </c:pt>
+                <c:pt idx="3">
+                  <c:v>AlmostInOrder_100</c:v>
+                </c:pt>
+                <c:pt idx="4">
+                  <c:v>AlmostInOrder_100</c:v>
+                </c:pt>
+                <c:pt idx="5">
+                  <c:v>AlmostInOrder_100</c:v>
+                </c:pt>
+                <c:pt idx="6">
+                  <c:v>InOrder_10</c:v>
+                </c:pt>
+                <c:pt idx="7">
+                  <c:v>InOrder_10</c:v>
+                </c:pt>
+                <c:pt idx="8">
+                  <c:v>InOrder_10</c:v>
+                </c:pt>
+                <c:pt idx="9">
+                  <c:v>InOrder_100</c:v>
+                </c:pt>
+                <c:pt idx="10">
+                  <c:v>InOrder_100</c:v>
+                </c:pt>
+                <c:pt idx="11">
+                  <c:v>InOrder_100</c:v>
+                </c:pt>
+                <c:pt idx="12">
+                  <c:v>RandomOrder_10</c:v>
+                </c:pt>
+                <c:pt idx="13">
+                  <c:v>RandomOrder_10</c:v>
+                </c:pt>
+                <c:pt idx="14">
+                  <c:v>RandomOrder_10</c:v>
+                </c:pt>
+                <c:pt idx="15">
+                  <c:v>RandomOrder_100</c:v>
+                </c:pt>
+                <c:pt idx="16">
+                  <c:v>RandomOrder_100</c:v>
+                </c:pt>
+                <c:pt idx="17">
+                  <c:v>RandomOrder_100</c:v>
+                </c:pt>
+                <c:pt idx="18">
+                  <c:v>ReverseOrder_10</c:v>
+                </c:pt>
+                <c:pt idx="19">
+                  <c:v>ReverseOrder_10</c:v>
+                </c:pt>
+                <c:pt idx="20">
+                  <c:v>ReverseOrder_10</c:v>
+                </c:pt>
+                <c:pt idx="21">
+                  <c:v>ReverseOrder_100</c:v>
+                </c:pt>
+                <c:pt idx="22">
+                  <c:v>ReverseOrder_100</c:v>
+                </c:pt>
+                <c:pt idx="23">
+                  <c:v>ReverseOrder_100</c:v>
+                </c:pt>
+              </c:strCache>
+            </c:strRef>
+          </c:cat>
+          <c:val>
+            <c:numRef>
+              <c:f>booksdata!$C$53:$C$103</c:f>
+              <c:numCache>
+                <c:formatCode>General</c:formatCode>
+                <c:ptCount val="24"/>
+                <c:pt idx="0">
+                  <c:v>0</c:v>
+                </c:pt>
+                <c:pt idx="1">
+                  <c:v>0</c:v>
+                </c:pt>
+                <c:pt idx="2">
+                  <c:v>0</c:v>
+                </c:pt>
+                <c:pt idx="3">
+                  <c:v>2</c:v>
+                </c:pt>
+                <c:pt idx="4">
+                  <c:v>23</c:v>
+                </c:pt>
+                <c:pt idx="5">
+                  <c:v>0</c:v>
+                </c:pt>
+                <c:pt idx="6">
+                  <c:v>0</c:v>
+                </c:pt>
+                <c:pt idx="7">
+                  <c:v>0</c:v>
+                </c:pt>
+                <c:pt idx="8">
+                  <c:v>0</c:v>
+                </c:pt>
+                <c:pt idx="9">
+                  <c:v>1</c:v>
+                </c:pt>
+                <c:pt idx="10">
+                  <c:v>32</c:v>
+                </c:pt>
+                <c:pt idx="11">
+                  <c:v>0</c:v>
+                </c:pt>
+                <c:pt idx="12">
+                  <c:v>0</c:v>
+                </c:pt>
+                <c:pt idx="13">
+                  <c:v>0</c:v>
+                </c:pt>
+                <c:pt idx="14">
+                  <c:v>0</c:v>
+                </c:pt>
+                <c:pt idx="15">
+                  <c:v>2</c:v>
+                </c:pt>
+                <c:pt idx="16">
+                  <c:v>25</c:v>
+                </c:pt>
+                <c:pt idx="17">
+                  <c:v>0</c:v>
+                </c:pt>
+                <c:pt idx="18">
+                  <c:v>0</c:v>
+                </c:pt>
+                <c:pt idx="19">
+                  <c:v>0</c:v>
+                </c:pt>
+                <c:pt idx="20">
+                  <c:v>0</c:v>
+                </c:pt>
+                <c:pt idx="21">
+                  <c:v>1</c:v>
+                </c:pt>
+                <c:pt idx="22">
+                  <c:v>16</c:v>
+                </c:pt>
+                <c:pt idx="23">
+                  <c:v>0</c:v>
+                </c:pt>
+              </c:numCache>
+            </c:numRef>
+          </c:val>
+          <c:extLst>
+            <c:ext xmlns:c16="http://schemas.microsoft.com/office/drawing/2014/chart" uri="{C3380CC4-5D6E-409C-BE32-E72D297353CC}">
+              <c16:uniqueId val="{00000001-070F-4978-BF17-753B1AD698F4}"/>
+            </c:ext>
+          </c:extLst>
+        </c:ser>
+        <c:dLbls>
+          <c:showLegendKey val="0"/>
+          <c:showVal val="0"/>
+          <c:showCatName val="0"/>
+          <c:showSerName val="0"/>
+          <c:showPercent val="0"/>
+          <c:showBubbleSize val="0"/>
+        </c:dLbls>
+        <c:gapWidth val="182"/>
+        <c:axId val="423068624"/>
+        <c:axId val="423069104"/>
+      </c:barChart>
+      <c:catAx>
+        <c:axId val="423068624"/>
+        <c:scaling>
+          <c:orientation val="minMax"/>
+        </c:scaling>
+        <c:delete val="0"/>
+        <c:axPos val="l"/>
+        <c:numFmt formatCode="General" sourceLinked="1"/>
+        <c:majorTickMark val="none"/>
+        <c:minorTickMark val="none"/>
+        <c:tickLblPos val="nextTo"/>
+        <c:spPr>
+          <a:noFill/>
+          <a:ln w="9525" cap="flat" cmpd="sng" algn="ctr">
+            <a:solidFill>
+              <a:schemeClr val="tx1">
+                <a:lumMod val="15000"/>
+                <a:lumOff val="85000"/>
+              </a:schemeClr>
+            </a:solidFill>
+            <a:round/>
+          </a:ln>
+          <a:effectLst/>
+        </c:spPr>
+        <c:txPr>
+          <a:bodyPr rot="-60000000" spcFirstLastPara="1" vertOverflow="ellipsis" vert="horz" wrap="square" anchor="ctr" anchorCtr="1"/>
+          <a:lstStyle/>
+          <a:p>
+            <a:pPr>
+              <a:defRPr sz="900" b="0" i="0" u="none" strike="noStrike" kern="1200" baseline="0">
+                <a:solidFill>
+                  <a:schemeClr val="tx1">
+                    <a:lumMod val="65000"/>
+                    <a:lumOff val="35000"/>
+                  </a:schemeClr>
+                </a:solidFill>
+                <a:latin typeface="+mn-lt"/>
+                <a:ea typeface="+mn-ea"/>
+                <a:cs typeface="+mn-cs"/>
+              </a:defRPr>
+            </a:pPr>
+            <a:endParaRPr lang="en-US"/>
+          </a:p>
+        </c:txPr>
+        <c:crossAx val="423069104"/>
+        <c:crosses val="autoZero"/>
+        <c:auto val="1"/>
+        <c:lblAlgn val="ctr"/>
+        <c:lblOffset val="100"/>
+        <c:noMultiLvlLbl val="0"/>
+      </c:catAx>
+      <c:valAx>
+        <c:axId val="423069104"/>
+        <c:scaling>
+          <c:orientation val="minMax"/>
+        </c:scaling>
+        <c:delete val="0"/>
+        <c:axPos val="b"/>
+        <c:majorGridlines>
+          <c:spPr>
+            <a:ln w="9525" cap="flat" cmpd="sng" algn="ctr">
+              <a:solidFill>
+                <a:schemeClr val="tx1">
+                  <a:lumMod val="15000"/>
+                  <a:lumOff val="85000"/>
+                </a:schemeClr>
+              </a:solidFill>
+              <a:round/>
+            </a:ln>
+            <a:effectLst/>
+          </c:spPr>
+        </c:majorGridlines>
+        <c:numFmt formatCode="General" sourceLinked="1"/>
+        <c:majorTickMark val="none"/>
+        <c:minorTickMark val="none"/>
+        <c:tickLblPos val="nextTo"/>
+        <c:spPr>
+          <a:noFill/>
+          <a:ln>
+            <a:noFill/>
+          </a:ln>
+          <a:effectLst/>
+        </c:spPr>
+        <c:txPr>
+          <a:bodyPr rot="-60000000" spcFirstLastPara="1" vertOverflow="ellipsis" vert="horz" wrap="square" anchor="ctr" anchorCtr="1"/>
+          <a:lstStyle/>
+          <a:p>
+            <a:pPr>
+              <a:defRPr sz="900" b="0" i="0" u="none" strike="noStrike" kern="1200" baseline="0">
+                <a:solidFill>
+                  <a:schemeClr val="tx1">
+                    <a:lumMod val="65000"/>
+                    <a:lumOff val="35000"/>
+                  </a:schemeClr>
+                </a:solidFill>
+                <a:latin typeface="+mn-lt"/>
+                <a:ea typeface="+mn-ea"/>
+                <a:cs typeface="+mn-cs"/>
+              </a:defRPr>
+            </a:pPr>
+            <a:endParaRPr lang="en-US"/>
+          </a:p>
+        </c:txPr>
+        <c:crossAx val="423068624"/>
+        <c:crosses val="autoZero"/>
+        <c:crossBetween val="between"/>
+      </c:valAx>
+      <c:spPr>
+        <a:noFill/>
+        <a:ln>
+          <a:noFill/>
+        </a:ln>
+        <a:effectLst/>
+      </c:spPr>
+    </c:plotArea>
+    <c:legend>
+      <c:legendPos val="b"/>
+      <c:overlay val="0"/>
+      <c:spPr>
+        <a:noFill/>
+        <a:ln>
+          <a:noFill/>
+        </a:ln>
+        <a:effectLst/>
+      </c:spPr>
+      <c:txPr>
+        <a:bodyPr rot="0" spcFirstLastPara="1" vertOverflow="ellipsis" vert="horz" wrap="square" anchor="ctr" anchorCtr="1"/>
+        <a:lstStyle/>
+        <a:p>
+          <a:pPr>
+            <a:defRPr sz="900" b="0" i="0" u="none" strike="noStrike" kern="1200" baseline="0">
+              <a:solidFill>
+                <a:schemeClr val="tx1">
+                  <a:lumMod val="65000"/>
+                  <a:lumOff val="35000"/>
+                </a:schemeClr>
+              </a:solidFill>
+              <a:latin typeface="+mn-lt"/>
+              <a:ea typeface="+mn-ea"/>
+              <a:cs typeface="+mn-cs"/>
+            </a:defRPr>
+          </a:pPr>
+          <a:endParaRPr lang="en-US"/>
+        </a:p>
+      </c:txPr>
+    </c:legend>
+    <c:plotVisOnly val="1"/>
+    <c:dispBlanksAs val="gap"/>
+    <c:showDLblsOverMax val="0"/>
+  </c:chart>
+  <c:spPr>
+    <a:solidFill>
+      <a:schemeClr val="bg1"/>
+    </a:solidFill>
+    <a:ln w="9525" cap="flat" cmpd="sng" algn="ctr">
+      <a:solidFill>
+        <a:schemeClr val="tx1">
+          <a:lumMod val="15000"/>
+          <a:lumOff val="85000"/>
+        </a:schemeClr>
+      </a:solidFill>
+      <a:round/>
+    </a:ln>
+    <a:effectLst/>
+  </c:spPr>
+  <c:txPr>
+    <a:bodyPr/>
+    <a:lstStyle/>
+    <a:p>
+      <a:pPr>
+        <a:defRPr/>
+      </a:pPr>
+      <a:endParaRPr lang="en-US"/>
+    </a:p>
+  </c:txPr>
+  <c:externalData r:id="rId3">
+    <c:autoUpdate val="0"/>
+  </c:externalData>
+</c:chartSpace>
+</file>
+
 <file path=word/charts/colors1.xml><?xml version="1.0" encoding="utf-8"?>
 <cs:colorStyle xmlns:cs="http://schemas.microsoft.com/office/drawing/2012/chartStyle" xmlns:a="http://schemas.openxmlformats.org/drawingml/2006/main" meth="cycle" id="10">
   <a:schemeClr val="accent1"/>
@@ -5534,6 +6281,46 @@
 </cs:colorStyle>
 </file>
 
+<file path=word/charts/colors4.xml><?xml version="1.0" encoding="utf-8"?>
+<cs:colorStyle xmlns:cs="http://schemas.microsoft.com/office/drawing/2012/chartStyle" xmlns:a="http://schemas.openxmlformats.org/drawingml/2006/main" meth="cycle" id="10">
+  <a:schemeClr val="accent1"/>
+  <a:schemeClr val="accent2"/>
+  <a:schemeClr val="accent3"/>
+  <a:schemeClr val="accent4"/>
+  <a:schemeClr val="accent5"/>
+  <a:schemeClr val="accent6"/>
+  <cs:variation/>
+  <cs:variation>
+    <a:lumMod val="60000"/>
+  </cs:variation>
+  <cs:variation>
+    <a:lumMod val="80000"/>
+    <a:lumOff val="20000"/>
+  </cs:variation>
+  <cs:variation>
+    <a:lumMod val="80000"/>
+  </cs:variation>
+  <cs:variation>
+    <a:lumMod val="60000"/>
+    <a:lumOff val="40000"/>
+  </cs:variation>
+  <cs:variation>
+    <a:lumMod val="50000"/>
+  </cs:variation>
+  <cs:variation>
+    <a:lumMod val="70000"/>
+    <a:lumOff val="30000"/>
+  </cs:variation>
+  <cs:variation>
+    <a:lumMod val="70000"/>
+  </cs:variation>
+  <cs:variation>
+    <a:lumMod val="50000"/>
+    <a:lumOff val="50000"/>
+  </cs:variation>
+</cs:colorStyle>
+</file>
+
 <file path=word/charts/style1.xml><?xml version="1.0" encoding="utf-8"?>
 <cs:chartStyle xmlns:cs="http://schemas.microsoft.com/office/drawing/2012/chartStyle" xmlns:a="http://schemas.openxmlformats.org/drawingml/2006/main" id="297">
   <cs:axisTitle>
@@ -6040,7 +6827,7 @@
 </file>
 
 <file path=word/charts/style2.xml><?xml version="1.0" encoding="utf-8"?>
-<cs:chartStyle xmlns:cs="http://schemas.microsoft.com/office/drawing/2012/chartStyle" xmlns:a="http://schemas.openxmlformats.org/drawingml/2006/main" id="216">
+<cs:chartStyle xmlns:cs="http://schemas.microsoft.com/office/drawing/2012/chartStyle" xmlns:a="http://schemas.openxmlformats.org/drawingml/2006/main" id="201">
   <cs:axisTitle>
     <cs:lnRef idx="0"/>
     <cs:fillRef idx="0"/>
@@ -6244,6 +7031,498 @@
     <cs:fillRef idx="0"/>
     <cs:effectRef idx="0"/>
     <cs:fontRef idx="minor">
+      <a:schemeClr val="dk1"/>
+    </cs:fontRef>
+    <cs:spPr>
+      <a:solidFill>
+        <a:schemeClr val="dk1">
+          <a:lumMod val="65000"/>
+          <a:lumOff val="35000"/>
+        </a:schemeClr>
+      </a:solidFill>
+      <a:ln w="9525">
+        <a:solidFill>
+          <a:schemeClr val="tx1">
+            <a:lumMod val="65000"/>
+            <a:lumOff val="35000"/>
+          </a:schemeClr>
+        </a:solidFill>
+      </a:ln>
+    </cs:spPr>
+  </cs:downBar>
+  <cs:dropLine>
+    <cs:lnRef idx="0"/>
+    <cs:fillRef idx="0"/>
+    <cs:effectRef idx="0"/>
+    <cs:fontRef idx="minor">
+      <a:schemeClr val="tx1"/>
+    </cs:fontRef>
+    <cs:spPr>
+      <a:ln w="9525" cap="flat" cmpd="sng" algn="ctr">
+        <a:solidFill>
+          <a:schemeClr val="tx1">
+            <a:lumMod val="35000"/>
+            <a:lumOff val="65000"/>
+          </a:schemeClr>
+        </a:solidFill>
+        <a:round/>
+      </a:ln>
+    </cs:spPr>
+  </cs:dropLine>
+  <cs:errorBar>
+    <cs:lnRef idx="0"/>
+    <cs:fillRef idx="0"/>
+    <cs:effectRef idx="0"/>
+    <cs:fontRef idx="minor">
+      <a:schemeClr val="tx1"/>
+    </cs:fontRef>
+    <cs:spPr>
+      <a:ln w="9525" cap="flat" cmpd="sng" algn="ctr">
+        <a:solidFill>
+          <a:schemeClr val="tx1">
+            <a:lumMod val="65000"/>
+            <a:lumOff val="35000"/>
+          </a:schemeClr>
+        </a:solidFill>
+        <a:round/>
+      </a:ln>
+    </cs:spPr>
+  </cs:errorBar>
+  <cs:floor>
+    <cs:lnRef idx="0"/>
+    <cs:fillRef idx="0"/>
+    <cs:effectRef idx="0"/>
+    <cs:fontRef idx="minor">
+      <a:schemeClr val="tx1"/>
+    </cs:fontRef>
+    <cs:spPr>
+      <a:noFill/>
+      <a:ln>
+        <a:noFill/>
+      </a:ln>
+    </cs:spPr>
+  </cs:floor>
+  <cs:gridlineMajor>
+    <cs:lnRef idx="0"/>
+    <cs:fillRef idx="0"/>
+    <cs:effectRef idx="0"/>
+    <cs:fontRef idx="minor">
+      <a:schemeClr val="tx1"/>
+    </cs:fontRef>
+    <cs:spPr>
+      <a:ln w="9525" cap="flat" cmpd="sng" algn="ctr">
+        <a:solidFill>
+          <a:schemeClr val="tx1">
+            <a:lumMod val="15000"/>
+            <a:lumOff val="85000"/>
+          </a:schemeClr>
+        </a:solidFill>
+        <a:round/>
+      </a:ln>
+    </cs:spPr>
+  </cs:gridlineMajor>
+  <cs:gridlineMinor>
+    <cs:lnRef idx="0"/>
+    <cs:fillRef idx="0"/>
+    <cs:effectRef idx="0"/>
+    <cs:fontRef idx="minor">
+      <a:schemeClr val="tx1"/>
+    </cs:fontRef>
+    <cs:spPr>
+      <a:ln w="9525" cap="flat" cmpd="sng" algn="ctr">
+        <a:solidFill>
+          <a:schemeClr val="tx1">
+            <a:lumMod val="5000"/>
+            <a:lumOff val="95000"/>
+          </a:schemeClr>
+        </a:solidFill>
+        <a:round/>
+      </a:ln>
+    </cs:spPr>
+  </cs:gridlineMinor>
+  <cs:hiLoLine>
+    <cs:lnRef idx="0"/>
+    <cs:fillRef idx="0"/>
+    <cs:effectRef idx="0"/>
+    <cs:fontRef idx="minor">
+      <a:schemeClr val="tx1"/>
+    </cs:fontRef>
+    <cs:spPr>
+      <a:ln w="9525" cap="flat" cmpd="sng" algn="ctr">
+        <a:solidFill>
+          <a:schemeClr val="tx1">
+            <a:lumMod val="75000"/>
+            <a:lumOff val="25000"/>
+          </a:schemeClr>
+        </a:solidFill>
+        <a:round/>
+      </a:ln>
+    </cs:spPr>
+  </cs:hiLoLine>
+  <cs:leaderLine>
+    <cs:lnRef idx="0"/>
+    <cs:fillRef idx="0"/>
+    <cs:effectRef idx="0"/>
+    <cs:fontRef idx="minor">
+      <a:schemeClr val="tx1"/>
+    </cs:fontRef>
+    <cs:spPr>
+      <a:ln w="9525" cap="flat" cmpd="sng" algn="ctr">
+        <a:solidFill>
+          <a:schemeClr val="tx1">
+            <a:lumMod val="35000"/>
+            <a:lumOff val="65000"/>
+          </a:schemeClr>
+        </a:solidFill>
+        <a:round/>
+      </a:ln>
+    </cs:spPr>
+  </cs:leaderLine>
+  <cs:legend>
+    <cs:lnRef idx="0"/>
+    <cs:fillRef idx="0"/>
+    <cs:effectRef idx="0"/>
+    <cs:fontRef idx="minor">
+      <a:schemeClr val="tx1">
+        <a:lumMod val="65000"/>
+        <a:lumOff val="35000"/>
+      </a:schemeClr>
+    </cs:fontRef>
+    <cs:defRPr sz="900" kern="1200"/>
+  </cs:legend>
+  <cs:plotArea mods="allowNoFillOverride allowNoLineOverride">
+    <cs:lnRef idx="0"/>
+    <cs:fillRef idx="0"/>
+    <cs:effectRef idx="0"/>
+    <cs:fontRef idx="minor">
+      <a:schemeClr val="tx1"/>
+    </cs:fontRef>
+  </cs:plotArea>
+  <cs:plotArea3D mods="allowNoFillOverride allowNoLineOverride">
+    <cs:lnRef idx="0"/>
+    <cs:fillRef idx="0"/>
+    <cs:effectRef idx="0"/>
+    <cs:fontRef idx="minor">
+      <a:schemeClr val="tx1"/>
+    </cs:fontRef>
+  </cs:plotArea3D>
+  <cs:seriesAxis>
+    <cs:lnRef idx="0"/>
+    <cs:fillRef idx="0"/>
+    <cs:effectRef idx="0"/>
+    <cs:fontRef idx="minor">
+      <a:schemeClr val="tx1">
+        <a:lumMod val="65000"/>
+        <a:lumOff val="35000"/>
+      </a:schemeClr>
+    </cs:fontRef>
+    <cs:defRPr sz="900" kern="1200"/>
+  </cs:seriesAxis>
+  <cs:seriesLine>
+    <cs:lnRef idx="0"/>
+    <cs:fillRef idx="0"/>
+    <cs:effectRef idx="0"/>
+    <cs:fontRef idx="minor">
+      <a:schemeClr val="tx1"/>
+    </cs:fontRef>
+    <cs:spPr>
+      <a:ln w="9525" cap="flat" cmpd="sng" algn="ctr">
+        <a:solidFill>
+          <a:schemeClr val="tx1">
+            <a:lumMod val="35000"/>
+            <a:lumOff val="65000"/>
+          </a:schemeClr>
+        </a:solidFill>
+        <a:round/>
+      </a:ln>
+    </cs:spPr>
+  </cs:seriesLine>
+  <cs:title>
+    <cs:lnRef idx="0"/>
+    <cs:fillRef idx="0"/>
+    <cs:effectRef idx="0"/>
+    <cs:fontRef idx="minor">
+      <a:schemeClr val="tx1">
+        <a:lumMod val="65000"/>
+        <a:lumOff val="35000"/>
+      </a:schemeClr>
+    </cs:fontRef>
+    <cs:defRPr sz="1400" b="0" kern="1200" spc="0" baseline="0"/>
+  </cs:title>
+  <cs:trendline>
+    <cs:lnRef idx="0">
+      <cs:styleClr val="auto"/>
+    </cs:lnRef>
+    <cs:fillRef idx="0"/>
+    <cs:effectRef idx="0"/>
+    <cs:fontRef idx="minor">
+      <a:schemeClr val="tx1"/>
+    </cs:fontRef>
+    <cs:spPr>
+      <a:ln w="19050" cap="rnd">
+        <a:solidFill>
+          <a:schemeClr val="phClr"/>
+        </a:solidFill>
+        <a:prstDash val="sysDot"/>
+      </a:ln>
+    </cs:spPr>
+  </cs:trendline>
+  <cs:trendlineLabel>
+    <cs:lnRef idx="0"/>
+    <cs:fillRef idx="0"/>
+    <cs:effectRef idx="0"/>
+    <cs:fontRef idx="minor">
+      <a:schemeClr val="tx1">
+        <a:lumMod val="65000"/>
+        <a:lumOff val="35000"/>
+      </a:schemeClr>
+    </cs:fontRef>
+    <cs:defRPr sz="900" kern="1200"/>
+  </cs:trendlineLabel>
+  <cs:upBar>
+    <cs:lnRef idx="0"/>
+    <cs:fillRef idx="0"/>
+    <cs:effectRef idx="0"/>
+    <cs:fontRef idx="minor">
+      <a:schemeClr val="dk1"/>
+    </cs:fontRef>
+    <cs:spPr>
+      <a:solidFill>
+        <a:schemeClr val="lt1"/>
+      </a:solidFill>
+      <a:ln w="9525">
+        <a:solidFill>
+          <a:schemeClr val="tx1">
+            <a:lumMod val="15000"/>
+            <a:lumOff val="85000"/>
+          </a:schemeClr>
+        </a:solidFill>
+      </a:ln>
+    </cs:spPr>
+  </cs:upBar>
+  <cs:valueAxis>
+    <cs:lnRef idx="0"/>
+    <cs:fillRef idx="0"/>
+    <cs:effectRef idx="0"/>
+    <cs:fontRef idx="minor">
+      <a:schemeClr val="tx1">
+        <a:lumMod val="65000"/>
+        <a:lumOff val="35000"/>
+      </a:schemeClr>
+    </cs:fontRef>
+    <cs:defRPr sz="900" kern="1200"/>
+  </cs:valueAxis>
+  <cs:wall>
+    <cs:lnRef idx="0"/>
+    <cs:fillRef idx="0"/>
+    <cs:effectRef idx="0"/>
+    <cs:fontRef idx="minor">
+      <a:schemeClr val="tx1"/>
+    </cs:fontRef>
+    <cs:spPr>
+      <a:noFill/>
+      <a:ln>
+        <a:noFill/>
+      </a:ln>
+    </cs:spPr>
+  </cs:wall>
+</cs:chartStyle>
+</file>
+
+<file path=word/charts/style3.xml><?xml version="1.0" encoding="utf-8"?>
+<cs:chartStyle xmlns:cs="http://schemas.microsoft.com/office/drawing/2012/chartStyle" xmlns:a="http://schemas.openxmlformats.org/drawingml/2006/main" id="286">
+  <cs:axisTitle>
+    <cs:lnRef idx="0"/>
+    <cs:fillRef idx="0"/>
+    <cs:effectRef idx="0"/>
+    <cs:fontRef idx="minor">
+      <a:schemeClr val="tx1">
+        <a:lumMod val="65000"/>
+        <a:lumOff val="35000"/>
+      </a:schemeClr>
+    </cs:fontRef>
+    <cs:defRPr sz="1000" kern="1200"/>
+  </cs:axisTitle>
+  <cs:categoryAxis>
+    <cs:lnRef idx="0"/>
+    <cs:fillRef idx="0"/>
+    <cs:effectRef idx="0"/>
+    <cs:fontRef idx="minor">
+      <a:schemeClr val="tx1">
+        <a:lumMod val="65000"/>
+        <a:lumOff val="35000"/>
+      </a:schemeClr>
+    </cs:fontRef>
+    <cs:defRPr sz="900" kern="1200"/>
+  </cs:categoryAxis>
+  <cs:chartArea mods="allowNoFillOverride allowNoLineOverride">
+    <cs:lnRef idx="0"/>
+    <cs:fillRef idx="0"/>
+    <cs:effectRef idx="0"/>
+    <cs:fontRef idx="minor">
+      <a:schemeClr val="tx1"/>
+    </cs:fontRef>
+    <cs:spPr>
+      <a:solidFill>
+        <a:schemeClr val="bg1"/>
+      </a:solidFill>
+      <a:ln w="9525" cap="flat" cmpd="sng" algn="ctr">
+        <a:solidFill>
+          <a:schemeClr val="tx1">
+            <a:lumMod val="15000"/>
+            <a:lumOff val="85000"/>
+          </a:schemeClr>
+        </a:solidFill>
+        <a:round/>
+      </a:ln>
+    </cs:spPr>
+    <cs:defRPr sz="1000" kern="1200"/>
+  </cs:chartArea>
+  <cs:dataLabel>
+    <cs:lnRef idx="0"/>
+    <cs:fillRef idx="0"/>
+    <cs:effectRef idx="0"/>
+    <cs:fontRef idx="minor">
+      <a:schemeClr val="tx1">
+        <a:lumMod val="75000"/>
+        <a:lumOff val="25000"/>
+      </a:schemeClr>
+    </cs:fontRef>
+    <cs:defRPr sz="900" kern="1200"/>
+  </cs:dataLabel>
+  <cs:dataLabelCallout>
+    <cs:lnRef idx="0"/>
+    <cs:fillRef idx="0"/>
+    <cs:effectRef idx="0"/>
+    <cs:fontRef idx="minor">
+      <a:schemeClr val="dk1">
+        <a:lumMod val="65000"/>
+        <a:lumOff val="35000"/>
+      </a:schemeClr>
+    </cs:fontRef>
+    <cs:spPr>
+      <a:solidFill>
+        <a:schemeClr val="lt1"/>
+      </a:solidFill>
+      <a:ln>
+        <a:solidFill>
+          <a:schemeClr val="dk1">
+            <a:lumMod val="25000"/>
+            <a:lumOff val="75000"/>
+          </a:schemeClr>
+        </a:solidFill>
+      </a:ln>
+    </cs:spPr>
+    <cs:defRPr sz="900" kern="1200"/>
+    <cs:bodyPr rot="0" spcFirstLastPara="1" vertOverflow="clip" horzOverflow="clip" vert="horz" wrap="square" lIns="36576" tIns="18288" rIns="36576" bIns="18288" anchor="ctr" anchorCtr="1">
+      <a:spAutoFit/>
+    </cs:bodyPr>
+  </cs:dataLabelCallout>
+  <cs:dataPoint>
+    <cs:lnRef idx="0"/>
+    <cs:fillRef idx="1">
+      <cs:styleClr val="auto"/>
+    </cs:fillRef>
+    <cs:effectRef idx="0"/>
+    <cs:fontRef idx="minor">
+      <a:schemeClr val="tx1"/>
+    </cs:fontRef>
+  </cs:dataPoint>
+  <cs:dataPoint3D>
+    <cs:lnRef idx="0"/>
+    <cs:fillRef idx="1">
+      <cs:styleClr val="auto"/>
+    </cs:fillRef>
+    <cs:effectRef idx="0"/>
+    <cs:fontRef idx="minor">
+      <a:schemeClr val="tx1"/>
+    </cs:fontRef>
+  </cs:dataPoint3D>
+  <cs:dataPointLine>
+    <cs:lnRef idx="0">
+      <cs:styleClr val="auto"/>
+    </cs:lnRef>
+    <cs:fillRef idx="1"/>
+    <cs:effectRef idx="0"/>
+    <cs:fontRef idx="minor">
+      <a:schemeClr val="tx1"/>
+    </cs:fontRef>
+    <cs:spPr>
+      <a:ln w="28575" cap="rnd">
+        <a:solidFill>
+          <a:schemeClr val="phClr"/>
+        </a:solidFill>
+        <a:round/>
+      </a:ln>
+    </cs:spPr>
+  </cs:dataPointLine>
+  <cs:dataPointMarker>
+    <cs:lnRef idx="0">
+      <cs:styleClr val="auto"/>
+    </cs:lnRef>
+    <cs:fillRef idx="1">
+      <cs:styleClr val="auto"/>
+    </cs:fillRef>
+    <cs:effectRef idx="0"/>
+    <cs:fontRef idx="minor">
+      <a:schemeClr val="tx1"/>
+    </cs:fontRef>
+    <cs:spPr>
+      <a:ln w="9525">
+        <a:solidFill>
+          <a:schemeClr val="phClr"/>
+        </a:solidFill>
+      </a:ln>
+    </cs:spPr>
+  </cs:dataPointMarker>
+  <cs:dataPointMarkerLayout symbol="circle" size="5"/>
+  <cs:dataPointWireframe>
+    <cs:lnRef idx="0">
+      <cs:styleClr val="auto"/>
+    </cs:lnRef>
+    <cs:fillRef idx="1"/>
+    <cs:effectRef idx="0"/>
+    <cs:fontRef idx="minor">
+      <a:schemeClr val="tx1"/>
+    </cs:fontRef>
+    <cs:spPr>
+      <a:ln w="9525" cap="rnd">
+        <a:solidFill>
+          <a:schemeClr val="phClr"/>
+        </a:solidFill>
+        <a:round/>
+      </a:ln>
+    </cs:spPr>
+  </cs:dataPointWireframe>
+  <cs:dataTable>
+    <cs:lnRef idx="0"/>
+    <cs:fillRef idx="0"/>
+    <cs:effectRef idx="0"/>
+    <cs:fontRef idx="minor">
+      <a:schemeClr val="tx1">
+        <a:lumMod val="65000"/>
+        <a:lumOff val="35000"/>
+      </a:schemeClr>
+    </cs:fontRef>
+    <cs:spPr>
+      <a:noFill/>
+      <a:ln w="9525" cap="flat" cmpd="sng" algn="ctr">
+        <a:solidFill>
+          <a:schemeClr val="tx1">
+            <a:lumMod val="15000"/>
+            <a:lumOff val="85000"/>
+          </a:schemeClr>
+        </a:solidFill>
+        <a:round/>
+      </a:ln>
+    </cs:spPr>
+    <cs:defRPr sz="900" kern="1200"/>
+  </cs:dataTable>
+  <cs:downBar>
+    <cs:lnRef idx="0"/>
+    <cs:fillRef idx="0"/>
+    <cs:effectRef idx="0"/>
+    <cs:fontRef idx="minor">
       <a:schemeClr val="tx1"/>
     </cs:fontRef>
     <cs:spPr>
@@ -6544,8 +7823,8 @@
 </cs:chartStyle>
 </file>
 
-<file path=word/charts/style3.xml><?xml version="1.0" encoding="utf-8"?>
-<cs:chartStyle xmlns:cs="http://schemas.microsoft.com/office/drawing/2012/chartStyle" xmlns:a="http://schemas.openxmlformats.org/drawingml/2006/main" id="286">
+<file path=word/charts/style4.xml><?xml version="1.0" encoding="utf-8"?>
+<cs:chartStyle xmlns:cs="http://schemas.microsoft.com/office/drawing/2012/chartStyle" xmlns:a="http://schemas.openxmlformats.org/drawingml/2006/main" id="216">
   <cs:axisTitle>
     <cs:lnRef idx="0"/>
     <cs:fillRef idx="0"/>
@@ -6568,6 +7847,17 @@
         <a:lumOff val="35000"/>
       </a:schemeClr>
     </cs:fontRef>
+    <cs:spPr>
+      <a:ln w="9525" cap="flat" cmpd="sng" algn="ctr">
+        <a:solidFill>
+          <a:schemeClr val="tx1">
+            <a:lumMod val="15000"/>
+            <a:lumOff val="85000"/>
+          </a:schemeClr>
+        </a:solidFill>
+        <a:round/>
+      </a:ln>
+    </cs:spPr>
     <cs:defRPr sz="900" kern="1200"/>
   </cs:categoryAxis>
   <cs:chartArea mods="allowNoFillOverride allowNoLineOverride">

</xml_diff>